<commit_message>
Hive queries added to Big Data Administration
</commit_message>
<xml_diff>
--- a/Big Data Administration.docx
+++ b/Big Data Administration.docx
@@ -1,6 +1,6 @@
 
 <file path=word/document.xml><?xml version="1.0" encoding="utf-8"?>
-<w:document xmlns:wpc="http://schemas.microsoft.com/office/word/2010/wordprocessingCanvas" xmlns:cx="http://schemas.microsoft.com/office/drawing/2014/chartex" xmlns:cx1="http://schemas.microsoft.com/office/drawing/2015/9/8/chartex" xmlns:cx2="http://schemas.microsoft.com/office/drawing/2015/10/21/chartex" xmlns:mc="http://schemas.openxmlformats.org/markup-compatibility/2006" xmlns:o="urn:schemas-microsoft-com:office:office" xmlns:r="http://schemas.openxmlformats.org/officeDocument/2006/relationships" xmlns:m="http://schemas.openxmlformats.org/officeDocument/2006/math" xmlns:v="urn:schemas-microsoft-com:vml" xmlns:wp14="http://schemas.microsoft.com/office/word/2010/wordprocessingDrawing" xmlns:wp="http://schemas.openxmlformats.org/drawingml/2006/wordprocessingDrawing" xmlns:w10="urn:schemas-microsoft-com:office:word" xmlns:w="http://schemas.openxmlformats.org/wordprocessingml/2006/main" xmlns:w14="http://schemas.microsoft.com/office/word/2010/wordml" xmlns:w15="http://schemas.microsoft.com/office/word/2012/wordml" xmlns:w16se="http://schemas.microsoft.com/office/word/2015/wordml/symex" xmlns:wpg="http://schemas.microsoft.com/office/word/2010/wordprocessingGroup" xmlns:wpi="http://schemas.microsoft.com/office/word/2010/wordprocessingInk" xmlns:wne="http://schemas.microsoft.com/office/word/2006/wordml" xmlns:wps="http://schemas.microsoft.com/office/word/2010/wordprocessingShape" mc:Ignorable="w14 w15 w16se wp14">
+<w:document xmlns:wpc="http://schemas.microsoft.com/office/word/2010/wordprocessingCanvas" xmlns:mc="http://schemas.openxmlformats.org/markup-compatibility/2006" xmlns:o="urn:schemas-microsoft-com:office:office" xmlns:r="http://schemas.openxmlformats.org/officeDocument/2006/relationships" xmlns:m="http://schemas.openxmlformats.org/officeDocument/2006/math" xmlns:v="urn:schemas-microsoft-com:vml" xmlns:wp14="http://schemas.microsoft.com/office/word/2010/wordprocessingDrawing" xmlns:wp="http://schemas.openxmlformats.org/drawingml/2006/wordprocessingDrawing" xmlns:w10="urn:schemas-microsoft-com:office:word" xmlns:w="http://schemas.openxmlformats.org/wordprocessingml/2006/main" xmlns:w14="http://schemas.microsoft.com/office/word/2010/wordml" xmlns:wpg="http://schemas.microsoft.com/office/word/2010/wordprocessingGroup" xmlns:wpi="http://schemas.microsoft.com/office/word/2010/wordprocessingInk" xmlns:wne="http://schemas.microsoft.com/office/word/2006/wordml" xmlns:wps="http://schemas.microsoft.com/office/word/2010/wordprocessingShape" mc:Ignorable="w14 wp14">
   <w:body>
     <w:p>
       <w:pPr>
@@ -23,7 +23,15 @@
     </w:p>
     <w:p>
       <w:r>
-        <w:t>We first installed Hadoop in Pseudo-Distributed Mode, setting up the required six core Hadoop daemons (listed below) on a single virtual machine before expanding out to others.</w:t>
+        <w:t xml:space="preserve">We first installed Hadoop in Pseudo-Distributed Mode, setting up the required six </w:t>
+      </w:r>
+      <w:proofErr w:type="gramStart"/>
+      <w:r>
+        <w:t>core</w:t>
+      </w:r>
+      <w:proofErr w:type="gramEnd"/>
+      <w:r>
+        <w:t xml:space="preserve"> Hadoop daemons (listed below) on a single virtual machine before expanding out to others.</w:t>
       </w:r>
     </w:p>
     <w:p>
@@ -156,7 +164,15 @@
         <w:t>daemons. We started the NameNode, SecondaryNameNode and DataNode</w:t>
       </w:r>
       <w:r>
-        <w:t xml:space="preserve"> on our primary machines and created a HDFS staging directory and a YARN (Yet Another Resource Negotiator) log directory. Following this, we started the YARN and MapReduce daemons. To confirm which services were running, we used the command:</w:t>
+        <w:t xml:space="preserve"> on our primary machines and created a HDFS staging directory and a YARN (Yet </w:t>
+      </w:r>
+      <w:proofErr w:type="gramStart"/>
+      <w:r>
+        <w:t>Another</w:t>
+      </w:r>
+      <w:proofErr w:type="gramEnd"/>
+      <w:r>
+        <w:t xml:space="preserve"> Resource Negotiator) log directory. Following this, we started the YARN and MapReduce daemons. To confirm which services were running, we used the command:</w:t>
       </w:r>
     </w:p>
     <w:p>
@@ -168,13 +184,31 @@
           <w:color w:val="FFFFFF" w:themeColor="background1"/>
         </w:rPr>
       </w:pPr>
+      <w:proofErr w:type="gramStart"/>
       <w:r>
         <w:rPr>
           <w:rFonts w:ascii="Arvo" w:hAnsi="Arvo"/>
           <w:color w:val="FFFFFF" w:themeColor="background1"/>
         </w:rPr>
-        <w:t>sudo jps</w:t>
-      </w:r>
+        <w:t>sudo</w:t>
+      </w:r>
+      <w:proofErr w:type="gramEnd"/>
+      <w:r>
+        <w:rPr>
+          <w:rFonts w:ascii="Arvo" w:hAnsi="Arvo"/>
+          <w:color w:val="FFFFFF" w:themeColor="background1"/>
+        </w:rPr>
+        <w:t xml:space="preserve"> </w:t>
+      </w:r>
+      <w:proofErr w:type="spellStart"/>
+      <w:r>
+        <w:rPr>
+          <w:rFonts w:ascii="Arvo" w:hAnsi="Arvo"/>
+          <w:color w:val="FFFFFF" w:themeColor="background1"/>
+        </w:rPr>
+        <w:t>jps</w:t>
+      </w:r>
+      <w:proofErr w:type="spellEnd"/>
     </w:p>
     <w:p>
       <w:r>
@@ -187,7 +221,15 @@
         <w:t>tested setup by uploading</w:t>
       </w:r>
       <w:r>
-        <w:t xml:space="preserve"> a text file </w:t>
+        <w:t xml:space="preserve"> a text </w:t>
+      </w:r>
+      <w:proofErr w:type="gramStart"/>
+      <w:r>
+        <w:t>file</w:t>
+      </w:r>
+      <w:proofErr w:type="gramEnd"/>
+      <w:r>
+        <w:t xml:space="preserve"> </w:t>
       </w:r>
       <w:r>
         <w:t>to a new directory in</w:t>
@@ -230,11 +272,19 @@
           <w:color w:val="FFFFFF" w:themeColor="background1"/>
         </w:rPr>
       </w:pPr>
+      <w:proofErr w:type="gramStart"/>
       <w:r>
         <w:rPr>
           <w:color w:val="FFFFFF" w:themeColor="background1"/>
         </w:rPr>
-        <w:t>core-site.xml | hdfs-site.xml | yarn-site.xml | mapred-site.xml</w:t>
+        <w:t>core-site.xml</w:t>
+      </w:r>
+      <w:proofErr w:type="gramEnd"/>
+      <w:r>
+        <w:rPr>
+          <w:color w:val="FFFFFF" w:themeColor="background1"/>
+        </w:rPr>
+        <w:t xml:space="preserve"> | hdfs-site.xml | yarn-site.xml | mapred-site.xml</w:t>
       </w:r>
     </w:p>
     <w:p>
@@ -311,8 +361,13 @@
       <w:r>
         <w:t xml:space="preserve">This </w:t>
       </w:r>
-      <w:r>
-        <w:t xml:space="preserve">We </w:t>
+      <w:proofErr w:type="gramStart"/>
+      <w:r>
+        <w:t>We</w:t>
+      </w:r>
+      <w:proofErr w:type="gramEnd"/>
+      <w:r>
+        <w:t xml:space="preserve"> </w:t>
       </w:r>
       <w:r>
         <w:t xml:space="preserve">installed a standby NameNode that </w:t>
@@ -334,7 +389,15 @@
     </w:p>
     <w:p>
       <w:r>
-        <w:t>ZooKeeper provides an infrastructure for cross-node synchronisation and can be used by applications to ensure that tasks across the cluster are synchronised. This is achieved by maintaining status type information in memory on ZooKeeper servers, which keep a copy of system state and persist this information in local log files.</w:t>
+        <w:t xml:space="preserve">ZooKeeper provides an infrastructure for cross-node synchronisation and can be used by applications to ensure that tasks across the cluster are synchronised. This is achieved by maintaining status type information in memory on ZooKeeper servers, which keep a copy of system state and </w:t>
+      </w:r>
+      <w:proofErr w:type="gramStart"/>
+      <w:r>
+        <w:t>persist</w:t>
+      </w:r>
+      <w:proofErr w:type="gramEnd"/>
+      <w:r>
+        <w:t xml:space="preserve"> this information in local log files.</w:t>
       </w:r>
     </w:p>
     <w:p>
@@ -432,7 +495,15 @@
     </w:p>
     <w:p>
       <w:r>
-        <w:t>Impala also requires a single Catalog and State Store per cluster. Since both are lightweight, we installed these on one of the Ubuntu machines running DataNodes.</w:t>
+        <w:t xml:space="preserve">Impala also requires a single </w:t>
+      </w:r>
+      <w:proofErr w:type="spellStart"/>
+      <w:r>
+        <w:t>Catalog</w:t>
+      </w:r>
+      <w:proofErr w:type="spellEnd"/>
+      <w:r>
+        <w:t xml:space="preserve"> and State Store per cluster. Since both are lightweight, we installed these on one of the Ubuntu machines running DataNodes.</w:t>
       </w:r>
     </w:p>
     <w:p>
@@ -457,12 +528,21 @@
           <w:color w:val="FFFFFF" w:themeColor="background1"/>
         </w:rPr>
       </w:pPr>
+      <w:proofErr w:type="gramStart"/>
       <w:r>
         <w:rPr>
           <w:rFonts w:ascii="Arvo" w:hAnsi="Arvo"/>
           <w:color w:val="FFFFFF" w:themeColor="background1"/>
         </w:rPr>
-        <w:t>sudo service network restart</w:t>
+        <w:t>sudo</w:t>
+      </w:r>
+      <w:proofErr w:type="gramEnd"/>
+      <w:r>
+        <w:rPr>
+          <w:rFonts w:ascii="Arvo" w:hAnsi="Arvo"/>
+          <w:color w:val="FFFFFF" w:themeColor="background1"/>
+        </w:rPr>
+        <w:t xml:space="preserve"> service network restart</w:t>
       </w:r>
     </w:p>
     <w:p>
@@ -474,12 +554,37 @@
           <w:color w:val="FFFFFF" w:themeColor="background1"/>
         </w:rPr>
       </w:pPr>
+      <w:proofErr w:type="gramStart"/>
       <w:r>
         <w:rPr>
           <w:rFonts w:ascii="Arvo" w:hAnsi="Arvo"/>
           <w:color w:val="FFFFFF" w:themeColor="background1"/>
         </w:rPr>
-        <w:t>sudo service iptables stop / sudo ufw disable</w:t>
+        <w:t>sudo</w:t>
+      </w:r>
+      <w:proofErr w:type="gramEnd"/>
+      <w:r>
+        <w:rPr>
+          <w:rFonts w:ascii="Arvo" w:hAnsi="Arvo"/>
+          <w:color w:val="FFFFFF" w:themeColor="background1"/>
+        </w:rPr>
+        <w:t xml:space="preserve"> service iptables stop / sudo </w:t>
+      </w:r>
+      <w:proofErr w:type="spellStart"/>
+      <w:r>
+        <w:rPr>
+          <w:rFonts w:ascii="Arvo" w:hAnsi="Arvo"/>
+          <w:color w:val="FFFFFF" w:themeColor="background1"/>
+        </w:rPr>
+        <w:t>ufw</w:t>
+      </w:r>
+      <w:proofErr w:type="spellEnd"/>
+      <w:r>
+        <w:rPr>
+          <w:rFonts w:ascii="Arvo" w:hAnsi="Arvo"/>
+          <w:color w:val="FFFFFF" w:themeColor="background1"/>
+        </w:rPr>
+        <w:t xml:space="preserve"> disable</w:t>
       </w:r>
     </w:p>
     <w:p>
@@ -721,7 +826,15 @@
       </w:r>
       <w:r>
         <w:lastRenderedPageBreak/>
-        <w:t>issues with the installation of Elephant Bird and and its dependencies, we were able to successfully load and store JSON files to HDFS using Pig.</w:t>
+        <w:t xml:space="preserve">issues with the installation of Elephant Bird and </w:t>
+      </w:r>
+      <w:proofErr w:type="spellStart"/>
+      <w:r>
+        <w:t>and</w:t>
+      </w:r>
+      <w:proofErr w:type="spellEnd"/>
+      <w:r>
+        <w:t xml:space="preserve"> its dependencies, we were able to successfully load and store JSON files to HDFS using Pig.</w:t>
       </w:r>
     </w:p>
     <w:p>
@@ -750,12 +863,51 @@
     </w:p>
     <w:p>
       <w:r>
+        <w:t>Queries in HiveQL can be run from the terminal or from within beeline, using the following command:</w:t>
+      </w:r>
+    </w:p>
+    <w:p>
+      <w:pPr>
+        <w:shd w:val="clear" w:color="auto" w:fill="262626" w:themeFill="text1" w:themeFillTint="D9"/>
+        <w:jc w:val="center"/>
+        <w:rPr>
+          <w:rFonts w:ascii="Arvo" w:hAnsi="Arvo"/>
+          <w:color w:val="FFFFFF" w:themeColor="background1"/>
+        </w:rPr>
+      </w:pPr>
+      <w:proofErr w:type="gramStart"/>
+      <w:r>
+        <w:rPr>
+          <w:rFonts w:ascii="Arvo" w:hAnsi="Arvo"/>
+          <w:color w:val="FFFFFF" w:themeColor="background1"/>
+        </w:rPr>
+        <w:t>beeline</w:t>
+      </w:r>
+      <w:proofErr w:type="gramEnd"/>
+      <w:r>
+        <w:rPr>
+          <w:rFonts w:ascii="Arvo" w:hAnsi="Arvo"/>
+          <w:color w:val="FFFFFF" w:themeColor="background1"/>
+        </w:rPr>
+        <w:t xml:space="preserve"> -u jdbc:hive2://cheetah:10000 -n hive</w:t>
+      </w:r>
+    </w:p>
+    <w:p>
+      <w:r>
         <w:t>For this section of the course, we worked with the MovieLens database, creating a number of scripts that would output interesting results from the three data sets. I have included examples of Hive queries in the following section.</w:t>
       </w:r>
     </w:p>
     <w:p>
       <w:r>
-        <w:t xml:space="preserve">Query 1 prints out </w:t>
+        <w:t xml:space="preserve">Query 1 </w:t>
+      </w:r>
+      <w:proofErr w:type="gramStart"/>
+      <w:r>
+        <w:t>prints</w:t>
+      </w:r>
+      <w:proofErr w:type="gramEnd"/>
+      <w:r>
+        <w:t xml:space="preserve"> out </w:t>
       </w:r>
       <w:r>
         <w:t>average rating per movie</w:t>
@@ -808,12 +960,797 @@
         <w:t>.</w:t>
       </w:r>
       <w:r>
-        <w:t xml:space="preserve"> This means a Hive query can act as a typical search function using regular expression. Query 2 returns general information for a given movieID.</w:t>
+        <w:t xml:space="preserve"> This means a Hive query can act as a typical search function using regular expression. Query 2 returns general information for a given </w:t>
+      </w:r>
+      <w:proofErr w:type="spellStart"/>
+      <w:r>
+        <w:t>movieID</w:t>
+      </w:r>
+      <w:proofErr w:type="spellEnd"/>
+      <w:r>
+        <w:t>.</w:t>
+      </w:r>
+    </w:p>
+    <w:p/>
+    <w:p>
+      <w:r>
+        <w:t>We then carried out a sentiment analysis on movie tags from the MovieLens database.</w:t>
+      </w:r>
+    </w:p>
+    <w:p>
+      <w:pPr>
+        <w:shd w:val="clear" w:color="auto" w:fill="262626" w:themeFill="text1" w:themeFillTint="D9"/>
+        <w:jc w:val="center"/>
+        <w:rPr>
+          <w:rFonts w:ascii="Arvo" w:hAnsi="Arvo"/>
+          <w:color w:val="FFFFFF" w:themeColor="background1"/>
+        </w:rPr>
+      </w:pPr>
+      <w:r>
+        <w:rPr>
+          <w:rFonts w:ascii="Arvo" w:hAnsi="Arvo"/>
+          <w:color w:val="FFFFFF" w:themeColor="background1"/>
+        </w:rPr>
+        <w:t>SELECT EXPLODE (NGRAMS (SENTENCES (LOWER (</w:t>
+      </w:r>
+      <w:proofErr w:type="spellStart"/>
+      <w:r>
+        <w:rPr>
+          <w:rFonts w:ascii="Arvo" w:hAnsi="Arvo"/>
+          <w:color w:val="FFFFFF" w:themeColor="background1"/>
+        </w:rPr>
+        <w:t>tagName</w:t>
+      </w:r>
+      <w:proofErr w:type="spellEnd"/>
+      <w:proofErr w:type="gramStart"/>
+      <w:r>
+        <w:rPr>
+          <w:rFonts w:ascii="Arvo" w:hAnsi="Arvo"/>
+          <w:color w:val="FFFFFF" w:themeColor="background1"/>
+        </w:rPr>
+        <w:t>)</w:t>
+      </w:r>
+      <w:r>
+        <w:rPr>
+          <w:rFonts w:ascii="Arvo" w:hAnsi="Arvo"/>
+          <w:color w:val="FFFFFF" w:themeColor="background1"/>
+        </w:rPr>
+        <w:t xml:space="preserve"> </w:t>
+      </w:r>
+      <w:r>
+        <w:rPr>
+          <w:rFonts w:ascii="Arvo" w:hAnsi="Arvo"/>
+          <w:color w:val="FFFFFF" w:themeColor="background1"/>
+        </w:rPr>
+        <w:t>)</w:t>
+      </w:r>
+      <w:proofErr w:type="gramEnd"/>
+      <w:r>
+        <w:rPr>
+          <w:rFonts w:ascii="Arvo" w:hAnsi="Arvo"/>
+          <w:color w:val="FFFFFF" w:themeColor="background1"/>
+        </w:rPr>
+        <w:t>, 2, 5)</w:t>
+      </w:r>
+      <w:r>
+        <w:rPr>
+          <w:rFonts w:ascii="Arvo" w:hAnsi="Arvo"/>
+          <w:color w:val="FFFFFF" w:themeColor="background1"/>
+        </w:rPr>
+        <w:t xml:space="preserve"> </w:t>
+      </w:r>
+      <w:r>
+        <w:rPr>
+          <w:rFonts w:ascii="Arvo" w:hAnsi="Arvo"/>
+          <w:color w:val="FFFFFF" w:themeColor="background1"/>
+        </w:rPr>
+        <w:t>) AS bigrams</w:t>
+      </w:r>
+    </w:p>
+    <w:p>
+      <w:pPr>
+        <w:shd w:val="clear" w:color="auto" w:fill="262626" w:themeFill="text1" w:themeFillTint="D9"/>
+        <w:jc w:val="center"/>
+        <w:rPr>
+          <w:rFonts w:ascii="Arvo" w:hAnsi="Arvo"/>
+          <w:color w:val="FFFFFF" w:themeColor="background1"/>
+        </w:rPr>
+      </w:pPr>
+      <w:r>
+        <w:rPr>
+          <w:rFonts w:ascii="Arvo" w:hAnsi="Arvo"/>
+          <w:color w:val="FFFFFF" w:themeColor="background1"/>
+        </w:rPr>
+        <w:t xml:space="preserve">FROM </w:t>
+      </w:r>
+      <w:proofErr w:type="spellStart"/>
+      <w:r>
+        <w:rPr>
+          <w:rFonts w:ascii="Arvo" w:hAnsi="Arvo"/>
+          <w:color w:val="FFFFFF" w:themeColor="background1"/>
+        </w:rPr>
+        <w:t>RhiannaTags</w:t>
+      </w:r>
+      <w:proofErr w:type="spellEnd"/>
+      <w:r>
+        <w:rPr>
+          <w:rFonts w:ascii="Arvo" w:hAnsi="Arvo"/>
+          <w:color w:val="FFFFFF" w:themeColor="background1"/>
+        </w:rPr>
+        <w:t>;</w:t>
+      </w:r>
+    </w:p>
+    <w:tbl>
+      <w:tblPr>
+        <w:tblStyle w:val="TableGrid"/>
+        <w:tblW w:w="10508" w:type="dxa"/>
+        <w:tblInd w:w="-619" w:type="dxa"/>
+        <w:tblLook w:val="04A0" w:firstRow="1" w:lastRow="0" w:firstColumn="1" w:lastColumn="0" w:noHBand="0" w:noVBand="1"/>
+      </w:tblPr>
+      <w:tblGrid>
+        <w:gridCol w:w="2570"/>
+        <w:gridCol w:w="2693"/>
+        <w:gridCol w:w="2552"/>
+        <w:gridCol w:w="2693"/>
+      </w:tblGrid>
+      <w:tr>
+        <w:tc>
+          <w:tcPr>
+            <w:tcW w:w="10508" w:type="dxa"/>
+            <w:gridSpan w:val="4"/>
+            <w:shd w:val="clear" w:color="auto" w:fill="262626" w:themeFill="text1" w:themeFillTint="D9"/>
+            <w:vAlign w:val="center"/>
+          </w:tcPr>
+          <w:p>
+            <w:pPr>
+              <w:jc w:val="center"/>
+              <w:rPr>
+                <w:rFonts w:ascii="Belgrano" w:hAnsi="Belgrano"/>
+                <w:b/>
+                <w:sz w:val="36"/>
+              </w:rPr>
+            </w:pPr>
+            <w:r>
+              <w:rPr>
+                <w:rFonts w:ascii="Belgrano" w:hAnsi="Belgrano"/>
+                <w:b/>
+                <w:color w:val="FFFFFF" w:themeColor="background1"/>
+                <w:sz w:val="36"/>
+              </w:rPr>
+              <w:t xml:space="preserve">Movie </w:t>
+            </w:r>
+            <w:r>
+              <w:rPr>
+                <w:rFonts w:ascii="Belgrano" w:hAnsi="Belgrano"/>
+                <w:b/>
+                <w:color w:val="FFFFFF" w:themeColor="background1"/>
+                <w:sz w:val="36"/>
+              </w:rPr>
+              <w:t>NGRAMS</w:t>
+            </w:r>
+          </w:p>
+        </w:tc>
+      </w:tr>
+      <w:tr>
+        <w:tc>
+          <w:tcPr>
+            <w:tcW w:w="2570" w:type="dxa"/>
+            <w:shd w:val="clear" w:color="auto" w:fill="595959" w:themeFill="text1" w:themeFillTint="A6"/>
+            <w:vAlign w:val="center"/>
+          </w:tcPr>
+          <w:p>
+            <w:pPr>
+              <w:jc w:val="center"/>
+              <w:rPr>
+                <w:rFonts w:ascii="Belgrano" w:hAnsi="Belgrano"/>
+                <w:b/>
+                <w:color w:val="FFFFFF" w:themeColor="background1"/>
+              </w:rPr>
+            </w:pPr>
+            <w:r>
+              <w:rPr>
+                <w:rFonts w:ascii="Belgrano" w:hAnsi="Belgrano"/>
+                <w:b/>
+                <w:color w:val="FFFFFF" w:themeColor="background1"/>
+              </w:rPr>
+              <w:t>One</w:t>
+            </w:r>
+          </w:p>
+        </w:tc>
+        <w:tc>
+          <w:tcPr>
+            <w:tcW w:w="2693" w:type="dxa"/>
+            <w:shd w:val="clear" w:color="auto" w:fill="595959" w:themeFill="text1" w:themeFillTint="A6"/>
+            <w:vAlign w:val="center"/>
+          </w:tcPr>
+          <w:p>
+            <w:pPr>
+              <w:jc w:val="center"/>
+              <w:rPr>
+                <w:rFonts w:ascii="Belgrano" w:hAnsi="Belgrano"/>
+                <w:b/>
+                <w:color w:val="FFFFFF" w:themeColor="background1"/>
+              </w:rPr>
+            </w:pPr>
+            <w:r>
+              <w:rPr>
+                <w:rFonts w:ascii="Belgrano" w:hAnsi="Belgrano"/>
+                <w:b/>
+                <w:color w:val="FFFFFF" w:themeColor="background1"/>
+              </w:rPr>
+              <w:t>Two</w:t>
+            </w:r>
+          </w:p>
+        </w:tc>
+        <w:tc>
+          <w:tcPr>
+            <w:tcW w:w="2552" w:type="dxa"/>
+            <w:shd w:val="clear" w:color="auto" w:fill="595959" w:themeFill="text1" w:themeFillTint="A6"/>
+            <w:vAlign w:val="center"/>
+          </w:tcPr>
+          <w:p>
+            <w:pPr>
+              <w:jc w:val="center"/>
+              <w:rPr>
+                <w:rFonts w:ascii="Belgrano" w:hAnsi="Belgrano"/>
+                <w:b/>
+                <w:color w:val="FFFFFF" w:themeColor="background1"/>
+              </w:rPr>
+            </w:pPr>
+            <w:r>
+              <w:rPr>
+                <w:rFonts w:ascii="Belgrano" w:hAnsi="Belgrano"/>
+                <w:b/>
+                <w:color w:val="FFFFFF" w:themeColor="background1"/>
+              </w:rPr>
+              <w:t>Three</w:t>
+            </w:r>
+          </w:p>
+        </w:tc>
+        <w:tc>
+          <w:tcPr>
+            <w:tcW w:w="2693" w:type="dxa"/>
+            <w:shd w:val="clear" w:color="auto" w:fill="595959" w:themeFill="text1" w:themeFillTint="A6"/>
+            <w:vAlign w:val="center"/>
+          </w:tcPr>
+          <w:p>
+            <w:pPr>
+              <w:jc w:val="center"/>
+              <w:rPr>
+                <w:rFonts w:ascii="Belgrano" w:hAnsi="Belgrano"/>
+                <w:b/>
+                <w:color w:val="FFFFFF" w:themeColor="background1"/>
+              </w:rPr>
+            </w:pPr>
+            <w:r>
+              <w:rPr>
+                <w:rFonts w:ascii="Belgrano" w:hAnsi="Belgrano"/>
+                <w:b/>
+                <w:color w:val="FFFFFF" w:themeColor="background1"/>
+              </w:rPr>
+              <w:t>Four</w:t>
+            </w:r>
+          </w:p>
+        </w:tc>
+      </w:tr>
+      <w:tr>
+        <w:tc>
+          <w:tcPr>
+            <w:tcW w:w="2570" w:type="dxa"/>
+            <w:vAlign w:val="center"/>
+          </w:tcPr>
+          <w:p>
+            <w:pPr>
+              <w:jc w:val="center"/>
+            </w:pPr>
+            <w:r>
+              <w:t>comedy</w:t>
+            </w:r>
+            <w:r>
+              <w:t xml:space="preserve"> </w:t>
+            </w:r>
+            <w:r>
+              <w:rPr>
+                <w:sz w:val="14"/>
+              </w:rPr>
+              <w:t>8948</w:t>
+            </w:r>
+          </w:p>
+        </w:tc>
+        <w:tc>
+          <w:tcPr>
+            <w:tcW w:w="2693" w:type="dxa"/>
+            <w:vAlign w:val="center"/>
+          </w:tcPr>
+          <w:p>
+            <w:pPr>
+              <w:jc w:val="center"/>
+            </w:pPr>
+            <w:r>
+              <w:t>based on</w:t>
+            </w:r>
+            <w:r>
+              <w:t xml:space="preserve"> </w:t>
+            </w:r>
+            <w:r>
+              <w:rPr>
+                <w:sz w:val="14"/>
+              </w:rPr>
+              <w:t>6350</w:t>
+            </w:r>
+          </w:p>
+        </w:tc>
+        <w:tc>
+          <w:tcPr>
+            <w:tcW w:w="2552" w:type="dxa"/>
+            <w:vAlign w:val="center"/>
+          </w:tcPr>
+          <w:p>
+            <w:pPr>
+              <w:jc w:val="center"/>
+            </w:pPr>
+            <w:r>
+              <w:t>based on a</w:t>
+            </w:r>
+            <w:r>
+              <w:t xml:space="preserve"> </w:t>
+            </w:r>
+            <w:r>
+              <w:rPr>
+                <w:sz w:val="14"/>
+              </w:rPr>
+              <w:t>5875</w:t>
+            </w:r>
+          </w:p>
+        </w:tc>
+        <w:tc>
+          <w:tcPr>
+            <w:tcW w:w="2693" w:type="dxa"/>
+            <w:vAlign w:val="center"/>
+          </w:tcPr>
+          <w:p>
+            <w:pPr>
+              <w:jc w:val="center"/>
+            </w:pPr>
+            <w:r>
+              <w:t>based on a book</w:t>
+            </w:r>
+            <w:r>
+              <w:t xml:space="preserve"> </w:t>
+            </w:r>
+            <w:r>
+              <w:rPr>
+                <w:sz w:val="14"/>
+              </w:rPr>
+              <w:t>3592</w:t>
+            </w:r>
+          </w:p>
+        </w:tc>
+      </w:tr>
+      <w:tr>
+        <w:tc>
+          <w:tcPr>
+            <w:tcW w:w="2570" w:type="dxa"/>
+            <w:vAlign w:val="center"/>
+          </w:tcPr>
+          <w:p>
+            <w:pPr>
+              <w:jc w:val="center"/>
+            </w:pPr>
+            <w:r>
+              <w:t>a</w:t>
+            </w:r>
+            <w:r>
+              <w:t xml:space="preserve"> </w:t>
+            </w:r>
+            <w:r>
+              <w:rPr>
+                <w:sz w:val="14"/>
+              </w:rPr>
+              <w:t>7227</w:t>
+            </w:r>
+          </w:p>
+        </w:tc>
+        <w:tc>
+          <w:tcPr>
+            <w:tcW w:w="2693" w:type="dxa"/>
+            <w:vAlign w:val="center"/>
+          </w:tcPr>
+          <w:p>
+            <w:pPr>
+              <w:jc w:val="center"/>
+            </w:pPr>
+            <w:r>
+              <w:t>on a</w:t>
+            </w:r>
+            <w:r>
+              <w:t xml:space="preserve"> </w:t>
+            </w:r>
+            <w:r>
+              <w:rPr>
+                <w:sz w:val="14"/>
+              </w:rPr>
+              <w:t>5891</w:t>
+            </w:r>
+          </w:p>
+        </w:tc>
+        <w:tc>
+          <w:tcPr>
+            <w:tcW w:w="2552" w:type="dxa"/>
+            <w:vAlign w:val="center"/>
+          </w:tcPr>
+          <w:p>
+            <w:pPr>
+              <w:jc w:val="center"/>
+            </w:pPr>
+            <w:r>
+              <w:t>on a book</w:t>
+            </w:r>
+            <w:r>
+              <w:t xml:space="preserve"> </w:t>
+            </w:r>
+            <w:r>
+              <w:rPr>
+                <w:sz w:val="14"/>
+              </w:rPr>
+              <w:t>3592</w:t>
+            </w:r>
+          </w:p>
+        </w:tc>
+        <w:tc>
+          <w:tcPr>
+            <w:tcW w:w="2693" w:type="dxa"/>
+            <w:vAlign w:val="center"/>
+          </w:tcPr>
+          <w:p>
+            <w:pPr>
+              <w:jc w:val="center"/>
+            </w:pPr>
+            <w:r>
+              <w:t>based on a true</w:t>
+            </w:r>
+            <w:r>
+              <w:t xml:space="preserve"> </w:t>
+            </w:r>
+            <w:r>
+              <w:rPr>
+                <w:sz w:val="14"/>
+              </w:rPr>
+              <w:t>1077</w:t>
+            </w:r>
+          </w:p>
+        </w:tc>
+      </w:tr>
+      <w:tr>
+        <w:tc>
+          <w:tcPr>
+            <w:tcW w:w="2570" w:type="dxa"/>
+            <w:vAlign w:val="center"/>
+          </w:tcPr>
+          <w:p>
+            <w:pPr>
+              <w:jc w:val="center"/>
+            </w:pPr>
+            <w:r>
+              <w:t>on</w:t>
+            </w:r>
+            <w:r>
+              <w:t xml:space="preserve"> </w:t>
+            </w:r>
+            <w:r>
+              <w:rPr>
+                <w:sz w:val="14"/>
+              </w:rPr>
+              <w:t>7210</w:t>
+            </w:r>
+          </w:p>
+        </w:tc>
+        <w:tc>
+          <w:tcPr>
+            <w:tcW w:w="2693" w:type="dxa"/>
+            <w:vAlign w:val="center"/>
+          </w:tcPr>
+          <w:p>
+            <w:pPr>
+              <w:jc w:val="center"/>
+            </w:pPr>
+            <w:r>
+              <w:t>nudity topless</w:t>
+            </w:r>
+            <w:r>
+              <w:t xml:space="preserve"> </w:t>
+            </w:r>
+            <w:r>
+              <w:rPr>
+                <w:sz w:val="14"/>
+              </w:rPr>
+              <w:t>3864</w:t>
+            </w:r>
+          </w:p>
+        </w:tc>
+        <w:tc>
+          <w:tcPr>
+            <w:tcW w:w="2552" w:type="dxa"/>
+            <w:vAlign w:val="center"/>
+          </w:tcPr>
+          <w:p>
+            <w:pPr>
+              <w:jc w:val="center"/>
+            </w:pPr>
+            <w:r>
+              <w:t>nudity full frontal</w:t>
+            </w:r>
+            <w:r>
+              <w:t xml:space="preserve"> </w:t>
+            </w:r>
+            <w:r>
+              <w:rPr>
+                <w:sz w:val="14"/>
+              </w:rPr>
+              <w:t>1444</w:t>
+            </w:r>
+          </w:p>
+        </w:tc>
+        <w:tc>
+          <w:tcPr>
+            <w:tcW w:w="2693" w:type="dxa"/>
+            <w:vAlign w:val="center"/>
+          </w:tcPr>
+          <w:p>
+            <w:pPr>
+              <w:jc w:val="center"/>
+            </w:pPr>
+            <w:r>
+              <w:t>on a true story</w:t>
+            </w:r>
+            <w:r>
+              <w:t xml:space="preserve"> </w:t>
+            </w:r>
+            <w:r>
+              <w:rPr>
+                <w:sz w:val="14"/>
+              </w:rPr>
+              <w:t>1077</w:t>
+            </w:r>
+          </w:p>
+        </w:tc>
+      </w:tr>
+      <w:tr>
+        <w:tc>
+          <w:tcPr>
+            <w:tcW w:w="2570" w:type="dxa"/>
+            <w:vAlign w:val="center"/>
+          </w:tcPr>
+          <w:p>
+            <w:pPr>
+              <w:jc w:val="center"/>
+            </w:pPr>
+            <w:r>
+              <w:t>based</w:t>
+            </w:r>
+            <w:r>
+              <w:t xml:space="preserve"> </w:t>
+            </w:r>
+            <w:r>
+              <w:rPr>
+                <w:sz w:val="14"/>
+              </w:rPr>
+              <w:t>6381</w:t>
+            </w:r>
+          </w:p>
+        </w:tc>
+        <w:tc>
+          <w:tcPr>
+            <w:tcW w:w="2693" w:type="dxa"/>
+            <w:vAlign w:val="center"/>
+          </w:tcPr>
+          <w:p>
+            <w:pPr>
+              <w:jc w:val="center"/>
+            </w:pPr>
+            <w:r>
+              <w:t>a book</w:t>
+            </w:r>
+            <w:r>
+              <w:t xml:space="preserve"> </w:t>
+            </w:r>
+            <w:r>
+              <w:rPr>
+                <w:sz w:val="14"/>
+              </w:rPr>
+              <w:t>3595</w:t>
+            </w:r>
+          </w:p>
+        </w:tc>
+        <w:tc>
+          <w:tcPr>
+            <w:tcW w:w="2552" w:type="dxa"/>
+            <w:vAlign w:val="center"/>
+          </w:tcPr>
+          <w:p>
+            <w:pPr>
+              <w:jc w:val="center"/>
+            </w:pPr>
+            <w:proofErr w:type="spellStart"/>
+            <w:r>
+              <w:t>imdb</w:t>
+            </w:r>
+            <w:proofErr w:type="spellEnd"/>
+            <w:r>
+              <w:t xml:space="preserve"> top 250</w:t>
+            </w:r>
+            <w:r>
+              <w:t xml:space="preserve"> </w:t>
+            </w:r>
+            <w:r>
+              <w:rPr>
+                <w:sz w:val="14"/>
+              </w:rPr>
+              <w:t>1323</w:t>
+            </w:r>
+          </w:p>
+        </w:tc>
+        <w:tc>
+          <w:tcPr>
+            <w:tcW w:w="2693" w:type="dxa"/>
+            <w:vAlign w:val="center"/>
+          </w:tcPr>
+          <w:p>
+            <w:pPr>
+              <w:jc w:val="center"/>
+            </w:pPr>
+            <w:r>
+              <w:t>less than 300 ratings</w:t>
+            </w:r>
+            <w:r>
+              <w:t xml:space="preserve"> </w:t>
+            </w:r>
+            <w:r>
+              <w:rPr>
+                <w:sz w:val="14"/>
+              </w:rPr>
+              <w:t>784</w:t>
+            </w:r>
+          </w:p>
+        </w:tc>
+      </w:tr>
+      <w:tr>
+        <w:tc>
+          <w:tcPr>
+            <w:tcW w:w="2570" w:type="dxa"/>
+            <w:vAlign w:val="center"/>
+          </w:tcPr>
+          <w:p>
+            <w:pPr>
+              <w:jc w:val="center"/>
+            </w:pPr>
+            <w:r>
+              <w:t>book</w:t>
+            </w:r>
+            <w:r>
+              <w:t xml:space="preserve"> </w:t>
+            </w:r>
+            <w:r>
+              <w:rPr>
+                <w:sz w:val="14"/>
+              </w:rPr>
+              <w:t>6377</w:t>
+            </w:r>
+          </w:p>
+        </w:tc>
+        <w:tc>
+          <w:tcPr>
+            <w:tcW w:w="2693" w:type="dxa"/>
+            <w:vAlign w:val="center"/>
+          </w:tcPr>
+          <w:p>
+            <w:pPr>
+              <w:jc w:val="center"/>
+            </w:pPr>
+            <w:proofErr w:type="spellStart"/>
+            <w:r>
+              <w:t>oscar</w:t>
+            </w:r>
+            <w:proofErr w:type="spellEnd"/>
+            <w:r>
+              <w:t xml:space="preserve"> best</w:t>
+            </w:r>
+            <w:r>
+              <w:t xml:space="preserve"> </w:t>
+            </w:r>
+            <w:r>
+              <w:rPr>
+                <w:sz w:val="14"/>
+              </w:rPr>
+              <w:t>3171</w:t>
+            </w:r>
+          </w:p>
+        </w:tc>
+        <w:tc>
+          <w:tcPr>
+            <w:tcW w:w="2552" w:type="dxa"/>
+            <w:vAlign w:val="center"/>
+          </w:tcPr>
+          <w:p>
+            <w:pPr>
+              <w:jc w:val="center"/>
+            </w:pPr>
+            <w:r>
+              <w:t>world war ii</w:t>
+            </w:r>
+            <w:r>
+              <w:t xml:space="preserve"> </w:t>
+            </w:r>
+            <w:r>
+              <w:rPr>
+                <w:sz w:val="14"/>
+              </w:rPr>
+              <w:t>1287</w:t>
+            </w:r>
+          </w:p>
+        </w:tc>
+        <w:tc>
+          <w:tcPr>
+            <w:tcW w:w="2693" w:type="dxa"/>
+            <w:vAlign w:val="center"/>
+          </w:tcPr>
+          <w:p>
+            <w:pPr>
+              <w:jc w:val="center"/>
+            </w:pPr>
+            <w:r>
+              <w:t>seen more than once</w:t>
+            </w:r>
+            <w:r>
+              <w:t xml:space="preserve"> </w:t>
+            </w:r>
+            <w:r>
+              <w:rPr>
+                <w:sz w:val="14"/>
+              </w:rPr>
+              <w:t>671</w:t>
+            </w:r>
+          </w:p>
+        </w:tc>
+      </w:tr>
+    </w:tbl>
+    <w:p/>
+    <w:p>
+      <w:r>
+        <w:t>An alternative approach to this</w:t>
+      </w:r>
+      <w:r>
+        <w:t xml:space="preserve"> analysis might f</w:t>
+      </w:r>
+      <w:r>
+        <w:t xml:space="preserve">irst exclude stop words (e.g. </w:t>
+      </w:r>
+      <w:r>
+        <w:t>‘a’, ‘the’</w:t>
+      </w:r>
+      <w:r>
+        <w:t>,</w:t>
+      </w:r>
+      <w:r>
+        <w:t xml:space="preserve"> ‘and’</w:t>
+      </w:r>
+      <w:r>
+        <w:t>, etc.) and look at the most com</w:t>
       </w:r>
       <w:bookmarkStart w:id="0" w:name="_GoBack"/>
       <w:bookmarkEnd w:id="0"/>
       <w:r>
-        <w:t xml:space="preserve"> </w:t>
+        <w:t xml:space="preserve">monly occurring remaining words and their relative </w:t>
+      </w:r>
+      <w:r>
+        <w:lastRenderedPageBreak/>
+        <w:t>frequencies</w:t>
+      </w:r>
+      <w:r>
+        <w:t>. However, searching for sentences</w:t>
+      </w:r>
+      <w:r>
+        <w:t xml:space="preserve"> of words, as we have done, allows us to infer more from the findings of our sentiment analysis.</w:t>
       </w:r>
     </w:p>
     <w:p/>
@@ -823,9 +1760,6 @@
     <w:p/>
     <w:p/>
     <w:p/>
-    <w:p/>
-    <w:p/>
-    <w:p/>
     <w:p>
       <w:pPr>
         <w:jc w:val="left"/>
@@ -835,7 +1769,7 @@
       </w:r>
     </w:p>
     <w:p>
-      <w:hyperlink r:id="rId6" w:history="1">
+      <w:hyperlink r:id="rId7" w:history="1">
         <w:r>
           <w:rPr>
             <w:rStyle w:val="Hyperlink"/>
@@ -982,11 +1916,19 @@
           <w:rFonts w:ascii="Century" w:hAnsi="Century"/>
         </w:rPr>
       </w:pPr>
-      <w:r>
-        <w:rPr>
-          <w:rFonts w:ascii="Century" w:hAnsi="Century"/>
-        </w:rPr>
-        <w:t>Sqoop is used to import MySQL data into HDFS</w:t>
+      <w:proofErr w:type="spellStart"/>
+      <w:r>
+        <w:rPr>
+          <w:rFonts w:ascii="Century" w:hAnsi="Century"/>
+        </w:rPr>
+        <w:t>Sqoop</w:t>
+      </w:r>
+      <w:proofErr w:type="spellEnd"/>
+      <w:r>
+        <w:rPr>
+          <w:rFonts w:ascii="Century" w:hAnsi="Century"/>
+        </w:rPr>
+        <w:t xml:space="preserve"> is used to import MySQL data into HDFS</w:t>
       </w:r>
     </w:p>
     <w:p>
@@ -1068,8 +2010,13 @@
       </w:r>
     </w:p>
     <w:p>
-      <w:r>
-        <w:t>n-gram is a word array</w:t>
+      <w:proofErr w:type="gramStart"/>
+      <w:r>
+        <w:t>n-gram</w:t>
+      </w:r>
+      <w:proofErr w:type="gramEnd"/>
+      <w:r>
+        <w:t xml:space="preserve"> is a word array</w:t>
       </w:r>
       <w:r>
         <w:t xml:space="preserve"> (from SENTENCES)</w:t>
@@ -1077,7 +2024,15 @@
     </w:p>
     <w:p>
       <w:r>
-        <w:t>SELECT EXPLODE(NGRAMS(DENTENCES(LOWER())) AS bigrams</w:t>
+        <w:t xml:space="preserve">SELECT </w:t>
+      </w:r>
+      <w:proofErr w:type="gramStart"/>
+      <w:r>
+        <w:t>EXPLODE(</w:t>
+      </w:r>
+      <w:proofErr w:type="gramEnd"/>
+      <w:r>
+        <w:t>NGRAMS(DENTENCES(LOWER())) AS bigrams</w:t>
       </w:r>
     </w:p>
     <w:p>
@@ -1129,8 +2084,8 @@
 </file>
 
 <file path=word/numbering.xml><?xml version="1.0" encoding="utf-8"?>
-<w:numbering xmlns:wpc="http://schemas.microsoft.com/office/word/2010/wordprocessingCanvas" xmlns:cx="http://schemas.microsoft.com/office/drawing/2014/chartex" xmlns:cx1="http://schemas.microsoft.com/office/drawing/2015/9/8/chartex" xmlns:cx2="http://schemas.microsoft.com/office/drawing/2015/10/21/chartex" xmlns:mc="http://schemas.openxmlformats.org/markup-compatibility/2006" xmlns:o="urn:schemas-microsoft-com:office:office" xmlns:r="http://schemas.openxmlformats.org/officeDocument/2006/relationships" xmlns:m="http://schemas.openxmlformats.org/officeDocument/2006/math" xmlns:v="urn:schemas-microsoft-com:vml" xmlns:wp14="http://schemas.microsoft.com/office/word/2010/wordprocessingDrawing" xmlns:wp="http://schemas.openxmlformats.org/drawingml/2006/wordprocessingDrawing" xmlns:w10="urn:schemas-microsoft-com:office:word" xmlns:w="http://schemas.openxmlformats.org/wordprocessingml/2006/main" xmlns:w14="http://schemas.microsoft.com/office/word/2010/wordml" xmlns:w15="http://schemas.microsoft.com/office/word/2012/wordml" xmlns:w16se="http://schemas.microsoft.com/office/word/2015/wordml/symex" xmlns:wpg="http://schemas.microsoft.com/office/word/2010/wordprocessingGroup" xmlns:wpi="http://schemas.microsoft.com/office/word/2010/wordprocessingInk" xmlns:wne="http://schemas.microsoft.com/office/word/2006/wordml" xmlns:wps="http://schemas.microsoft.com/office/word/2010/wordprocessingShape" mc:Ignorable="w14 w15 w16se wp14">
-  <w:abstractNum w:abstractNumId="0" w15:restartNumberingAfterBreak="0">
+<w:numbering xmlns:wpc="http://schemas.microsoft.com/office/word/2010/wordprocessingCanvas" xmlns:mc="http://schemas.openxmlformats.org/markup-compatibility/2006" xmlns:o="urn:schemas-microsoft-com:office:office" xmlns:r="http://schemas.openxmlformats.org/officeDocument/2006/relationships" xmlns:m="http://schemas.openxmlformats.org/officeDocument/2006/math" xmlns:v="urn:schemas-microsoft-com:vml" xmlns:wp14="http://schemas.microsoft.com/office/word/2010/wordprocessingDrawing" xmlns:wp="http://schemas.openxmlformats.org/drawingml/2006/wordprocessingDrawing" xmlns:w10="urn:schemas-microsoft-com:office:word" xmlns:w="http://schemas.openxmlformats.org/wordprocessingml/2006/main" xmlns:w14="http://schemas.microsoft.com/office/word/2010/wordml" xmlns:wpg="http://schemas.microsoft.com/office/word/2010/wordprocessingGroup" xmlns:wpi="http://schemas.microsoft.com/office/word/2010/wordprocessingInk" xmlns:wne="http://schemas.microsoft.com/office/word/2006/wordml" xmlns:wps="http://schemas.microsoft.com/office/word/2010/wordprocessingShape" mc:Ignorable="w14 wp14">
+  <w:abstractNum w:abstractNumId="0">
     <w:nsid w:val="3E4F1F2D"/>
     <w:multiLevelType w:val="hybridMultilevel"/>
     <w:tmpl w:val="7C7C1042"/>
@@ -1243,7 +2198,7 @@
       </w:rPr>
     </w:lvl>
   </w:abstractNum>
-  <w:abstractNum w:abstractNumId="1" w15:restartNumberingAfterBreak="0">
+  <w:abstractNum w:abstractNumId="1">
     <w:nsid w:val="6CA07859"/>
     <w:multiLevelType w:val="hybridMultilevel"/>
     <w:tmpl w:val="87B84344"/>
@@ -1339,7 +2294,7 @@
 </file>
 
 <file path=word/styles.xml><?xml version="1.0" encoding="utf-8"?>
-<w:styles xmlns:mc="http://schemas.openxmlformats.org/markup-compatibility/2006" xmlns:r="http://schemas.openxmlformats.org/officeDocument/2006/relationships" xmlns:w="http://schemas.openxmlformats.org/wordprocessingml/2006/main" xmlns:w14="http://schemas.microsoft.com/office/word/2010/wordml" xmlns:w15="http://schemas.microsoft.com/office/word/2012/wordml" xmlns:w16se="http://schemas.microsoft.com/office/word/2015/wordml/symex" mc:Ignorable="w14 w15 w16se">
+<w:styles xmlns:mc="http://schemas.openxmlformats.org/markup-compatibility/2006" xmlns:r="http://schemas.openxmlformats.org/officeDocument/2006/relationships" xmlns:w="http://schemas.openxmlformats.org/wordprocessingml/2006/main" xmlns:w14="http://schemas.microsoft.com/office/word/2010/wordml" mc:Ignorable="w14">
   <w:docDefaults>
     <w:rPrDefault>
       <w:rPr>
@@ -1355,379 +2310,144 @@
       </w:pPr>
     </w:pPrDefault>
   </w:docDefaults>
-  <w:latentStyles w:defLockedState="0" w:defUIPriority="99" w:defSemiHidden="0" w:defUnhideWhenUsed="0" w:defQFormat="0" w:count="372">
-    <w:lsdException w:name="Normal" w:uiPriority="0" w:qFormat="1"/>
-    <w:lsdException w:name="heading 1" w:uiPriority="9" w:qFormat="1"/>
-    <w:lsdException w:name="heading 2" w:semiHidden="1" w:uiPriority="9" w:unhideWhenUsed="1" w:qFormat="1"/>
-    <w:lsdException w:name="heading 3" w:semiHidden="1" w:uiPriority="9" w:unhideWhenUsed="1" w:qFormat="1"/>
-    <w:lsdException w:name="heading 4" w:semiHidden="1" w:uiPriority="9" w:unhideWhenUsed="1" w:qFormat="1"/>
-    <w:lsdException w:name="heading 5" w:semiHidden="1" w:uiPriority="9" w:unhideWhenUsed="1" w:qFormat="1"/>
-    <w:lsdException w:name="heading 6" w:semiHidden="1" w:uiPriority="9" w:unhideWhenUsed="1" w:qFormat="1"/>
-    <w:lsdException w:name="heading 7" w:semiHidden="1" w:uiPriority="9" w:unhideWhenUsed="1" w:qFormat="1"/>
-    <w:lsdException w:name="heading 8" w:semiHidden="1" w:uiPriority="9" w:unhideWhenUsed="1" w:qFormat="1"/>
-    <w:lsdException w:name="heading 9" w:semiHidden="1" w:uiPriority="9" w:unhideWhenUsed="1" w:qFormat="1"/>
-    <w:lsdException w:name="index 1" w:semiHidden="1" w:unhideWhenUsed="1"/>
-    <w:lsdException w:name="index 2" w:semiHidden="1" w:unhideWhenUsed="1"/>
-    <w:lsdException w:name="index 3" w:semiHidden="1" w:unhideWhenUsed="1"/>
-    <w:lsdException w:name="index 4" w:semiHidden="1" w:unhideWhenUsed="1"/>
-    <w:lsdException w:name="index 5" w:semiHidden="1" w:unhideWhenUsed="1"/>
-    <w:lsdException w:name="index 6" w:semiHidden="1" w:unhideWhenUsed="1"/>
-    <w:lsdException w:name="index 7" w:semiHidden="1" w:unhideWhenUsed="1"/>
-    <w:lsdException w:name="index 8" w:semiHidden="1" w:unhideWhenUsed="1"/>
-    <w:lsdException w:name="index 9" w:semiHidden="1" w:unhideWhenUsed="1"/>
-    <w:lsdException w:name="toc 1" w:semiHidden="1" w:uiPriority="39" w:unhideWhenUsed="1"/>
-    <w:lsdException w:name="toc 2" w:semiHidden="1" w:uiPriority="39" w:unhideWhenUsed="1"/>
-    <w:lsdException w:name="toc 3" w:semiHidden="1" w:uiPriority="39" w:unhideWhenUsed="1"/>
-    <w:lsdException w:name="toc 4" w:semiHidden="1" w:uiPriority="39" w:unhideWhenUsed="1"/>
-    <w:lsdException w:name="toc 5" w:semiHidden="1" w:uiPriority="39" w:unhideWhenUsed="1"/>
-    <w:lsdException w:name="toc 6" w:semiHidden="1" w:uiPriority="39" w:unhideWhenUsed="1"/>
-    <w:lsdException w:name="toc 7" w:semiHidden="1" w:uiPriority="39" w:unhideWhenUsed="1"/>
-    <w:lsdException w:name="toc 8" w:semiHidden="1" w:uiPriority="39" w:unhideWhenUsed="1"/>
-    <w:lsdException w:name="toc 9" w:semiHidden="1" w:uiPriority="39" w:unhideWhenUsed="1"/>
-    <w:lsdException w:name="Normal Indent" w:semiHidden="1" w:unhideWhenUsed="1"/>
-    <w:lsdException w:name="footnote text" w:semiHidden="1" w:unhideWhenUsed="1"/>
-    <w:lsdException w:name="annotation text" w:semiHidden="1" w:unhideWhenUsed="1"/>
-    <w:lsdException w:name="header" w:semiHidden="1" w:unhideWhenUsed="1"/>
-    <w:lsdException w:name="footer" w:semiHidden="1" w:unhideWhenUsed="1"/>
-    <w:lsdException w:name="index heading" w:semiHidden="1" w:unhideWhenUsed="1"/>
-    <w:lsdException w:name="caption" w:semiHidden="1" w:uiPriority="35" w:unhideWhenUsed="1" w:qFormat="1"/>
-    <w:lsdException w:name="table of figures" w:semiHidden="1" w:unhideWhenUsed="1"/>
-    <w:lsdException w:name="envelope address" w:semiHidden="1" w:unhideWhenUsed="1"/>
-    <w:lsdException w:name="envelope return" w:semiHidden="1" w:unhideWhenUsed="1"/>
-    <w:lsdException w:name="footnote reference" w:semiHidden="1" w:unhideWhenUsed="1"/>
-    <w:lsdException w:name="annotation reference" w:semiHidden="1" w:unhideWhenUsed="1"/>
-    <w:lsdException w:name="line number" w:semiHidden="1" w:unhideWhenUsed="1"/>
-    <w:lsdException w:name="page number" w:semiHidden="1" w:unhideWhenUsed="1"/>
-    <w:lsdException w:name="endnote reference" w:semiHidden="1" w:unhideWhenUsed="1"/>
-    <w:lsdException w:name="endnote text" w:semiHidden="1" w:unhideWhenUsed="1"/>
-    <w:lsdException w:name="table of authorities" w:semiHidden="1" w:unhideWhenUsed="1"/>
-    <w:lsdException w:name="macro" w:semiHidden="1" w:unhideWhenUsed="1"/>
-    <w:lsdException w:name="toa heading" w:semiHidden="1" w:unhideWhenUsed="1"/>
-    <w:lsdException w:name="List" w:semiHidden="1" w:unhideWhenUsed="1"/>
-    <w:lsdException w:name="List Bullet" w:semiHidden="1" w:unhideWhenUsed="1"/>
-    <w:lsdException w:name="List Number" w:semiHidden="1" w:unhideWhenUsed="1"/>
-    <w:lsdException w:name="List 2" w:semiHidden="1" w:unhideWhenUsed="1"/>
-    <w:lsdException w:name="List 3" w:semiHidden="1" w:unhideWhenUsed="1"/>
-    <w:lsdException w:name="List 4" w:semiHidden="1" w:unhideWhenUsed="1"/>
-    <w:lsdException w:name="List 5" w:semiHidden="1" w:unhideWhenUsed="1"/>
-    <w:lsdException w:name="List Bullet 2" w:semiHidden="1" w:unhideWhenUsed="1"/>
-    <w:lsdException w:name="List Bullet 3" w:semiHidden="1" w:unhideWhenUsed="1"/>
-    <w:lsdException w:name="List Bullet 4" w:semiHidden="1" w:unhideWhenUsed="1"/>
-    <w:lsdException w:name="List Bullet 5" w:semiHidden="1" w:unhideWhenUsed="1"/>
-    <w:lsdException w:name="List Number 2" w:semiHidden="1" w:unhideWhenUsed="1"/>
-    <w:lsdException w:name="List Number 3" w:semiHidden="1" w:unhideWhenUsed="1"/>
-    <w:lsdException w:name="List Number 4" w:semiHidden="1" w:unhideWhenUsed="1"/>
-    <w:lsdException w:name="List Number 5" w:semiHidden="1" w:unhideWhenUsed="1"/>
-    <w:lsdException w:name="Title" w:uiPriority="10" w:qFormat="1"/>
-    <w:lsdException w:name="Closing" w:semiHidden="1" w:unhideWhenUsed="1"/>
-    <w:lsdException w:name="Signature" w:semiHidden="1" w:unhideWhenUsed="1"/>
-    <w:lsdException w:name="Default Paragraph Font" w:semiHidden="1" w:uiPriority="1" w:unhideWhenUsed="1"/>
-    <w:lsdException w:name="Body Text" w:semiHidden="1" w:unhideWhenUsed="1"/>
-    <w:lsdException w:name="Body Text Indent" w:semiHidden="1" w:unhideWhenUsed="1"/>
-    <w:lsdException w:name="List Continue" w:semiHidden="1" w:unhideWhenUsed="1"/>
-    <w:lsdException w:name="List Continue 2" w:semiHidden="1" w:unhideWhenUsed="1"/>
-    <w:lsdException w:name="List Continue 3" w:semiHidden="1" w:unhideWhenUsed="1"/>
-    <w:lsdException w:name="List Continue 4" w:semiHidden="1" w:unhideWhenUsed="1"/>
-    <w:lsdException w:name="List Continue 5" w:semiHidden="1" w:unhideWhenUsed="1"/>
-    <w:lsdException w:name="Message Header" w:semiHidden="1" w:unhideWhenUsed="1"/>
-    <w:lsdException w:name="Subtitle" w:uiPriority="11" w:qFormat="1"/>
-    <w:lsdException w:name="Salutation" w:semiHidden="1" w:unhideWhenUsed="1"/>
-    <w:lsdException w:name="Date" w:semiHidden="1" w:unhideWhenUsed="1"/>
-    <w:lsdException w:name="Body Text First Indent" w:semiHidden="1" w:unhideWhenUsed="1"/>
-    <w:lsdException w:name="Body Text First Indent 2" w:semiHidden="1" w:unhideWhenUsed="1"/>
-    <w:lsdException w:name="Note Heading" w:semiHidden="1" w:unhideWhenUsed="1"/>
-    <w:lsdException w:name="Body Text 2" w:semiHidden="1" w:unhideWhenUsed="1"/>
-    <w:lsdException w:name="Body Text 3" w:semiHidden="1" w:unhideWhenUsed="1"/>
-    <w:lsdException w:name="Body Text Indent 2" w:semiHidden="1" w:unhideWhenUsed="1"/>
-    <w:lsdException w:name="Body Text Indent 3" w:semiHidden="1" w:unhideWhenUsed="1"/>
-    <w:lsdException w:name="Block Text" w:semiHidden="1" w:unhideWhenUsed="1"/>
-    <w:lsdException w:name="Hyperlink" w:semiHidden="1" w:unhideWhenUsed="1"/>
-    <w:lsdException w:name="FollowedHyperlink" w:semiHidden="1" w:unhideWhenUsed="1"/>
-    <w:lsdException w:name="Strong" w:uiPriority="22" w:qFormat="1"/>
-    <w:lsdException w:name="Emphasis" w:uiPriority="20" w:qFormat="1"/>
-    <w:lsdException w:name="Document Map" w:semiHidden="1" w:unhideWhenUsed="1"/>
-    <w:lsdException w:name="Plain Text" w:semiHidden="1" w:unhideWhenUsed="1"/>
-    <w:lsdException w:name="E-mail Signature" w:semiHidden="1" w:unhideWhenUsed="1"/>
-    <w:lsdException w:name="HTML Top of Form" w:semiHidden="1" w:unhideWhenUsed="1"/>
-    <w:lsdException w:name="HTML Bottom of Form" w:semiHidden="1" w:unhideWhenUsed="1"/>
-    <w:lsdException w:name="Normal (Web)" w:semiHidden="1" w:unhideWhenUsed="1"/>
-    <w:lsdException w:name="HTML Acronym" w:semiHidden="1" w:unhideWhenUsed="1"/>
-    <w:lsdException w:name="HTML Address" w:semiHidden="1" w:unhideWhenUsed="1"/>
-    <w:lsdException w:name="HTML Cite" w:semiHidden="1" w:unhideWhenUsed="1"/>
-    <w:lsdException w:name="HTML Code" w:semiHidden="1" w:unhideWhenUsed="1"/>
-    <w:lsdException w:name="HTML Definition" w:semiHidden="1" w:unhideWhenUsed="1"/>
-    <w:lsdException w:name="HTML Keyboard" w:semiHidden="1" w:unhideWhenUsed="1"/>
-    <w:lsdException w:name="HTML Preformatted" w:semiHidden="1" w:unhideWhenUsed="1"/>
-    <w:lsdException w:name="HTML Sample" w:semiHidden="1" w:unhideWhenUsed="1"/>
-    <w:lsdException w:name="HTML Typewriter" w:semiHidden="1" w:unhideWhenUsed="1"/>
-    <w:lsdException w:name="HTML Variable" w:semiHidden="1" w:unhideWhenUsed="1"/>
-    <w:lsdException w:name="Normal Table" w:semiHidden="1" w:unhideWhenUsed="1"/>
-    <w:lsdException w:name="annotation subject" w:semiHidden="1" w:unhideWhenUsed="1"/>
-    <w:lsdException w:name="No List" w:semiHidden="1" w:unhideWhenUsed="1"/>
-    <w:lsdException w:name="Outline List 1" w:semiHidden="1" w:unhideWhenUsed="1"/>
-    <w:lsdException w:name="Outline List 2" w:semiHidden="1" w:unhideWhenUsed="1"/>
-    <w:lsdException w:name="Outline List 3" w:semiHidden="1" w:unhideWhenUsed="1"/>
-    <w:lsdException w:name="Table Simple 1" w:semiHidden="1" w:unhideWhenUsed="1"/>
-    <w:lsdException w:name="Table Simple 2" w:semiHidden="1" w:unhideWhenUsed="1"/>
-    <w:lsdException w:name="Table Simple 3" w:semiHidden="1" w:unhideWhenUsed="1"/>
-    <w:lsdException w:name="Table Classic 1" w:semiHidden="1" w:unhideWhenUsed="1"/>
-    <w:lsdException w:name="Table Classic 2" w:semiHidden="1" w:unhideWhenUsed="1"/>
-    <w:lsdException w:name="Table Classic 3" w:semiHidden="1" w:unhideWhenUsed="1"/>
-    <w:lsdException w:name="Table Classic 4" w:semiHidden="1" w:unhideWhenUsed="1"/>
-    <w:lsdException w:name="Table Colorful 1" w:semiHidden="1" w:unhideWhenUsed="1"/>
-    <w:lsdException w:name="Table Colorful 2" w:semiHidden="1" w:unhideWhenUsed="1"/>
-    <w:lsdException w:name="Table Colorful 3" w:semiHidden="1" w:unhideWhenUsed="1"/>
-    <w:lsdException w:name="Table Columns 1" w:semiHidden="1" w:unhideWhenUsed="1"/>
-    <w:lsdException w:name="Table Columns 2" w:semiHidden="1" w:unhideWhenUsed="1"/>
-    <w:lsdException w:name="Table Columns 3" w:semiHidden="1" w:unhideWhenUsed="1"/>
-    <w:lsdException w:name="Table Columns 4" w:semiHidden="1" w:unhideWhenUsed="1"/>
-    <w:lsdException w:name="Table Columns 5" w:semiHidden="1" w:unhideWhenUsed="1"/>
-    <w:lsdException w:name="Table Grid 1" w:semiHidden="1" w:unhideWhenUsed="1"/>
-    <w:lsdException w:name="Table Grid 2" w:semiHidden="1" w:unhideWhenUsed="1"/>
-    <w:lsdException w:name="Table Grid 3" w:semiHidden="1" w:unhideWhenUsed="1"/>
-    <w:lsdException w:name="Table Grid 4" w:semiHidden="1" w:unhideWhenUsed="1"/>
-    <w:lsdException w:name="Table Grid 5" w:semiHidden="1" w:unhideWhenUsed="1"/>
-    <w:lsdException w:name="Table Grid 6" w:semiHidden="1" w:unhideWhenUsed="1"/>
-    <w:lsdException w:name="Table Grid 7" w:semiHidden="1" w:unhideWhenUsed="1"/>
-    <w:lsdException w:name="Table Grid 8" w:semiHidden="1" w:unhideWhenUsed="1"/>
-    <w:lsdException w:name="Table List 1" w:semiHidden="1" w:unhideWhenUsed="1"/>
-    <w:lsdException w:name="Table List 2" w:semiHidden="1" w:unhideWhenUsed="1"/>
-    <w:lsdException w:name="Table List 3" w:semiHidden="1" w:unhideWhenUsed="1"/>
-    <w:lsdException w:name="Table List 4" w:semiHidden="1" w:unhideWhenUsed="1"/>
-    <w:lsdException w:name="Table List 5" w:semiHidden="1" w:unhideWhenUsed="1"/>
-    <w:lsdException w:name="Table List 6" w:semiHidden="1" w:unhideWhenUsed="1"/>
-    <w:lsdException w:name="Table List 7" w:semiHidden="1" w:unhideWhenUsed="1"/>
-    <w:lsdException w:name="Table List 8" w:semiHidden="1" w:unhideWhenUsed="1"/>
-    <w:lsdException w:name="Table 3D effects 1" w:semiHidden="1" w:unhideWhenUsed="1"/>
-    <w:lsdException w:name="Table 3D effects 2" w:semiHidden="1" w:unhideWhenUsed="1"/>
-    <w:lsdException w:name="Table 3D effects 3" w:semiHidden="1" w:unhideWhenUsed="1"/>
-    <w:lsdException w:name="Table Contemporary" w:semiHidden="1" w:unhideWhenUsed="1"/>
-    <w:lsdException w:name="Table Elegant" w:semiHidden="1" w:unhideWhenUsed="1"/>
-    <w:lsdException w:name="Table Professional" w:semiHidden="1" w:unhideWhenUsed="1"/>
-    <w:lsdException w:name="Table Subtle 1" w:semiHidden="1" w:unhideWhenUsed="1"/>
-    <w:lsdException w:name="Table Subtle 2" w:semiHidden="1" w:unhideWhenUsed="1"/>
-    <w:lsdException w:name="Table Web 1" w:semiHidden="1" w:unhideWhenUsed="1"/>
-    <w:lsdException w:name="Table Web 2" w:semiHidden="1" w:unhideWhenUsed="1"/>
-    <w:lsdException w:name="Table Web 3" w:semiHidden="1" w:unhideWhenUsed="1"/>
-    <w:lsdException w:name="Balloon Text" w:semiHidden="1" w:unhideWhenUsed="1"/>
-    <w:lsdException w:name="Table Grid" w:uiPriority="59"/>
-    <w:lsdException w:name="Table Theme" w:semiHidden="1" w:unhideWhenUsed="1"/>
-    <w:lsdException w:name="Placeholder Text" w:semiHidden="1"/>
-    <w:lsdException w:name="No Spacing" w:uiPriority="1" w:qFormat="1"/>
-    <w:lsdException w:name="Light Shading" w:uiPriority="60"/>
-    <w:lsdException w:name="Light List" w:uiPriority="61"/>
-    <w:lsdException w:name="Light Grid" w:uiPriority="62"/>
-    <w:lsdException w:name="Medium Shading 1" w:uiPriority="63"/>
-    <w:lsdException w:name="Medium Shading 2" w:uiPriority="64"/>
-    <w:lsdException w:name="Medium List 1" w:uiPriority="65"/>
-    <w:lsdException w:name="Medium List 2" w:uiPriority="66"/>
-    <w:lsdException w:name="Medium Grid 1" w:uiPriority="67"/>
-    <w:lsdException w:name="Medium Grid 2" w:uiPriority="68"/>
-    <w:lsdException w:name="Medium Grid 3" w:uiPriority="69"/>
-    <w:lsdException w:name="Dark List" w:uiPriority="70"/>
-    <w:lsdException w:name="Colorful Shading" w:uiPriority="71"/>
-    <w:lsdException w:name="Colorful List" w:uiPriority="72"/>
-    <w:lsdException w:name="Colorful Grid" w:uiPriority="73"/>
-    <w:lsdException w:name="Light Shading Accent 1" w:uiPriority="60"/>
-    <w:lsdException w:name="Light List Accent 1" w:uiPriority="61"/>
-    <w:lsdException w:name="Light Grid Accent 1" w:uiPriority="62"/>
-    <w:lsdException w:name="Medium Shading 1 Accent 1" w:uiPriority="63"/>
-    <w:lsdException w:name="Medium Shading 2 Accent 1" w:uiPriority="64"/>
-    <w:lsdException w:name="Medium List 1 Accent 1" w:uiPriority="65"/>
-    <w:lsdException w:name="Revision" w:semiHidden="1"/>
-    <w:lsdException w:name="List Paragraph" w:uiPriority="34" w:qFormat="1"/>
-    <w:lsdException w:name="Quote" w:uiPriority="29" w:qFormat="1"/>
-    <w:lsdException w:name="Intense Quote" w:uiPriority="30" w:qFormat="1"/>
-    <w:lsdException w:name="Medium List 2 Accent 1" w:uiPriority="66"/>
-    <w:lsdException w:name="Medium Grid 1 Accent 1" w:uiPriority="67"/>
-    <w:lsdException w:name="Medium Grid 2 Accent 1" w:uiPriority="68"/>
-    <w:lsdException w:name="Medium Grid 3 Accent 1" w:uiPriority="69"/>
-    <w:lsdException w:name="Dark List Accent 1" w:uiPriority="70"/>
-    <w:lsdException w:name="Colorful Shading Accent 1" w:uiPriority="71"/>
-    <w:lsdException w:name="Colorful List Accent 1" w:uiPriority="72"/>
-    <w:lsdException w:name="Colorful Grid Accent 1" w:uiPriority="73"/>
-    <w:lsdException w:name="Light Shading Accent 2" w:uiPriority="60"/>
-    <w:lsdException w:name="Light List Accent 2" w:uiPriority="61"/>
-    <w:lsdException w:name="Light Grid Accent 2" w:uiPriority="62"/>
-    <w:lsdException w:name="Medium Shading 1 Accent 2" w:uiPriority="63"/>
-    <w:lsdException w:name="Medium Shading 2 Accent 2" w:uiPriority="64"/>
-    <w:lsdException w:name="Medium List 1 Accent 2" w:uiPriority="65"/>
-    <w:lsdException w:name="Medium List 2 Accent 2" w:uiPriority="66"/>
-    <w:lsdException w:name="Medium Grid 1 Accent 2" w:uiPriority="67"/>
-    <w:lsdException w:name="Medium Grid 2 Accent 2" w:uiPriority="68"/>
-    <w:lsdException w:name="Medium Grid 3 Accent 2" w:uiPriority="69"/>
-    <w:lsdException w:name="Dark List Accent 2" w:uiPriority="70"/>
-    <w:lsdException w:name="Colorful Shading Accent 2" w:uiPriority="71"/>
-    <w:lsdException w:name="Colorful List Accent 2" w:uiPriority="72"/>
-    <w:lsdException w:name="Colorful Grid Accent 2" w:uiPriority="73"/>
-    <w:lsdException w:name="Light Shading Accent 3" w:uiPriority="60"/>
-    <w:lsdException w:name="Light List Accent 3" w:uiPriority="61"/>
-    <w:lsdException w:name="Light Grid Accent 3" w:uiPriority="62"/>
-    <w:lsdException w:name="Medium Shading 1 Accent 3" w:uiPriority="63"/>
-    <w:lsdException w:name="Medium Shading 2 Accent 3" w:uiPriority="64"/>
-    <w:lsdException w:name="Medium List 1 Accent 3" w:uiPriority="65"/>
-    <w:lsdException w:name="Medium List 2 Accent 3" w:uiPriority="66"/>
-    <w:lsdException w:name="Medium Grid 1 Accent 3" w:uiPriority="67"/>
-    <w:lsdException w:name="Medium Grid 2 Accent 3" w:uiPriority="68"/>
-    <w:lsdException w:name="Medium Grid 3 Accent 3" w:uiPriority="69"/>
-    <w:lsdException w:name="Dark List Accent 3" w:uiPriority="70"/>
-    <w:lsdException w:name="Colorful Shading Accent 3" w:uiPriority="71"/>
-    <w:lsdException w:name="Colorful List Accent 3" w:uiPriority="72"/>
-    <w:lsdException w:name="Colorful Grid Accent 3" w:uiPriority="73"/>
-    <w:lsdException w:name="Light Shading Accent 4" w:uiPriority="60"/>
-    <w:lsdException w:name="Light List Accent 4" w:uiPriority="61"/>
-    <w:lsdException w:name="Light Grid Accent 4" w:uiPriority="62"/>
-    <w:lsdException w:name="Medium Shading 1 Accent 4" w:uiPriority="63"/>
-    <w:lsdException w:name="Medium Shading 2 Accent 4" w:uiPriority="64"/>
-    <w:lsdException w:name="Medium List 1 Accent 4" w:uiPriority="65"/>
-    <w:lsdException w:name="Medium List 2 Accent 4" w:uiPriority="66"/>
-    <w:lsdException w:name="Medium Grid 1 Accent 4" w:uiPriority="67"/>
-    <w:lsdException w:name="Medium Grid 2 Accent 4" w:uiPriority="68"/>
-    <w:lsdException w:name="Medium Grid 3 Accent 4" w:uiPriority="69"/>
-    <w:lsdException w:name="Dark List Accent 4" w:uiPriority="70"/>
-    <w:lsdException w:name="Colorful Shading Accent 4" w:uiPriority="71"/>
-    <w:lsdException w:name="Colorful List Accent 4" w:uiPriority="72"/>
-    <w:lsdException w:name="Colorful Grid Accent 4" w:uiPriority="73"/>
-    <w:lsdException w:name="Light Shading Accent 5" w:uiPriority="60"/>
-    <w:lsdException w:name="Light List Accent 5" w:uiPriority="61"/>
-    <w:lsdException w:name="Light Grid Accent 5" w:uiPriority="62"/>
-    <w:lsdException w:name="Medium Shading 1 Accent 5" w:uiPriority="63"/>
-    <w:lsdException w:name="Medium Shading 2 Accent 5" w:uiPriority="64"/>
-    <w:lsdException w:name="Medium List 1 Accent 5" w:uiPriority="65"/>
-    <w:lsdException w:name="Medium List 2 Accent 5" w:uiPriority="66"/>
-    <w:lsdException w:name="Medium Grid 1 Accent 5" w:uiPriority="67"/>
-    <w:lsdException w:name="Medium Grid 2 Accent 5" w:uiPriority="68"/>
-    <w:lsdException w:name="Medium Grid 3 Accent 5" w:uiPriority="69"/>
-    <w:lsdException w:name="Dark List Accent 5" w:uiPriority="70"/>
-    <w:lsdException w:name="Colorful Shading Accent 5" w:uiPriority="71"/>
-    <w:lsdException w:name="Colorful List Accent 5" w:uiPriority="72"/>
-    <w:lsdException w:name="Colorful Grid Accent 5" w:uiPriority="73"/>
-    <w:lsdException w:name="Light Shading Accent 6" w:uiPriority="60"/>
-    <w:lsdException w:name="Light List Accent 6" w:uiPriority="61"/>
-    <w:lsdException w:name="Light Grid Accent 6" w:uiPriority="62"/>
-    <w:lsdException w:name="Medium Shading 1 Accent 6" w:uiPriority="63"/>
-    <w:lsdException w:name="Medium Shading 2 Accent 6" w:uiPriority="64"/>
-    <w:lsdException w:name="Medium List 1 Accent 6" w:uiPriority="65"/>
-    <w:lsdException w:name="Medium List 2 Accent 6" w:uiPriority="66"/>
-    <w:lsdException w:name="Medium Grid 1 Accent 6" w:uiPriority="67"/>
-    <w:lsdException w:name="Medium Grid 2 Accent 6" w:uiPriority="68"/>
-    <w:lsdException w:name="Medium Grid 3 Accent 6" w:uiPriority="69"/>
-    <w:lsdException w:name="Dark List Accent 6" w:uiPriority="70"/>
-    <w:lsdException w:name="Colorful Shading Accent 6" w:uiPriority="71"/>
-    <w:lsdException w:name="Colorful List Accent 6" w:uiPriority="72"/>
-    <w:lsdException w:name="Colorful Grid Accent 6" w:uiPriority="73"/>
-    <w:lsdException w:name="Subtle Emphasis" w:uiPriority="19" w:qFormat="1"/>
-    <w:lsdException w:name="Intense Emphasis" w:uiPriority="21" w:qFormat="1"/>
-    <w:lsdException w:name="Subtle Reference" w:uiPriority="31" w:qFormat="1"/>
-    <w:lsdException w:name="Intense Reference" w:uiPriority="32" w:qFormat="1"/>
-    <w:lsdException w:name="Book Title" w:uiPriority="33" w:qFormat="1"/>
-    <w:lsdException w:name="Bibliography" w:semiHidden="1" w:uiPriority="37" w:unhideWhenUsed="1"/>
-    <w:lsdException w:name="TOC Heading" w:semiHidden="1" w:uiPriority="39" w:unhideWhenUsed="1" w:qFormat="1"/>
-    <w:lsdException w:name="Plain Table 1" w:uiPriority="41"/>
-    <w:lsdException w:name="Plain Table 2" w:uiPriority="42"/>
-    <w:lsdException w:name="Plain Table 3" w:uiPriority="43"/>
-    <w:lsdException w:name="Plain Table 4" w:uiPriority="44"/>
-    <w:lsdException w:name="Plain Table 5" w:uiPriority="45"/>
-    <w:lsdException w:name="Grid Table Light" w:uiPriority="40"/>
-    <w:lsdException w:name="Grid Table 1 Light" w:uiPriority="46"/>
-    <w:lsdException w:name="Grid Table 2" w:uiPriority="47"/>
-    <w:lsdException w:name="Grid Table 3" w:uiPriority="48"/>
-    <w:lsdException w:name="Grid Table 4" w:uiPriority="49"/>
-    <w:lsdException w:name="Grid Table 5 Dark" w:uiPriority="50"/>
-    <w:lsdException w:name="Grid Table 6 Colorful" w:uiPriority="51"/>
-    <w:lsdException w:name="Grid Table 7 Colorful" w:uiPriority="52"/>
-    <w:lsdException w:name="Grid Table 1 Light Accent 1" w:uiPriority="46"/>
-    <w:lsdException w:name="Grid Table 2 Accent 1" w:uiPriority="47"/>
-    <w:lsdException w:name="Grid Table 3 Accent 1" w:uiPriority="48"/>
-    <w:lsdException w:name="Grid Table 4 Accent 1" w:uiPriority="49"/>
-    <w:lsdException w:name="Grid Table 5 Dark Accent 1" w:uiPriority="50"/>
-    <w:lsdException w:name="Grid Table 6 Colorful Accent 1" w:uiPriority="51"/>
-    <w:lsdException w:name="Grid Table 7 Colorful Accent 1" w:uiPriority="52"/>
-    <w:lsdException w:name="Grid Table 1 Light Accent 2" w:uiPriority="46"/>
-    <w:lsdException w:name="Grid Table 2 Accent 2" w:uiPriority="47"/>
-    <w:lsdException w:name="Grid Table 3 Accent 2" w:uiPriority="48"/>
-    <w:lsdException w:name="Grid Table 4 Accent 2" w:uiPriority="49"/>
-    <w:lsdException w:name="Grid Table 5 Dark Accent 2" w:uiPriority="50"/>
-    <w:lsdException w:name="Grid Table 6 Colorful Accent 2" w:uiPriority="51"/>
-    <w:lsdException w:name="Grid Table 7 Colorful Accent 2" w:uiPriority="52"/>
-    <w:lsdException w:name="Grid Table 1 Light Accent 3" w:uiPriority="46"/>
-    <w:lsdException w:name="Grid Table 2 Accent 3" w:uiPriority="47"/>
-    <w:lsdException w:name="Grid Table 3 Accent 3" w:uiPriority="48"/>
-    <w:lsdException w:name="Grid Table 4 Accent 3" w:uiPriority="49"/>
-    <w:lsdException w:name="Grid Table 5 Dark Accent 3" w:uiPriority="50"/>
-    <w:lsdException w:name="Grid Table 6 Colorful Accent 3" w:uiPriority="51"/>
-    <w:lsdException w:name="Grid Table 7 Colorful Accent 3" w:uiPriority="52"/>
-    <w:lsdException w:name="Grid Table 1 Light Accent 4" w:uiPriority="46"/>
-    <w:lsdException w:name="Grid Table 2 Accent 4" w:uiPriority="47"/>
-    <w:lsdException w:name="Grid Table 3 Accent 4" w:uiPriority="48"/>
-    <w:lsdException w:name="Grid Table 4 Accent 4" w:uiPriority="49"/>
-    <w:lsdException w:name="Grid Table 5 Dark Accent 4" w:uiPriority="50"/>
-    <w:lsdException w:name="Grid Table 6 Colorful Accent 4" w:uiPriority="51"/>
-    <w:lsdException w:name="Grid Table 7 Colorful Accent 4" w:uiPriority="52"/>
-    <w:lsdException w:name="Grid Table 1 Light Accent 5" w:uiPriority="46"/>
-    <w:lsdException w:name="Grid Table 2 Accent 5" w:uiPriority="47"/>
-    <w:lsdException w:name="Grid Table 3 Accent 5" w:uiPriority="48"/>
-    <w:lsdException w:name="Grid Table 4 Accent 5" w:uiPriority="49"/>
-    <w:lsdException w:name="Grid Table 5 Dark Accent 5" w:uiPriority="50"/>
-    <w:lsdException w:name="Grid Table 6 Colorful Accent 5" w:uiPriority="51"/>
-    <w:lsdException w:name="Grid Table 7 Colorful Accent 5" w:uiPriority="52"/>
-    <w:lsdException w:name="Grid Table 1 Light Accent 6" w:uiPriority="46"/>
-    <w:lsdException w:name="Grid Table 2 Accent 6" w:uiPriority="47"/>
-    <w:lsdException w:name="Grid Table 3 Accent 6" w:uiPriority="48"/>
-    <w:lsdException w:name="Grid Table 4 Accent 6" w:uiPriority="49"/>
-    <w:lsdException w:name="Grid Table 5 Dark Accent 6" w:uiPriority="50"/>
-    <w:lsdException w:name="Grid Table 6 Colorful Accent 6" w:uiPriority="51"/>
-    <w:lsdException w:name="Grid Table 7 Colorful Accent 6" w:uiPriority="52"/>
-    <w:lsdException w:name="List Table 1 Light" w:uiPriority="46"/>
-    <w:lsdException w:name="List Table 2" w:uiPriority="47"/>
-    <w:lsdException w:name="List Table 3" w:uiPriority="48"/>
-    <w:lsdException w:name="List Table 4" w:uiPriority="49"/>
-    <w:lsdException w:name="List Table 5 Dark" w:uiPriority="50"/>
-    <w:lsdException w:name="List Table 6 Colorful" w:uiPriority="51"/>
-    <w:lsdException w:name="List Table 7 Colorful" w:uiPriority="52"/>
-    <w:lsdException w:name="List Table 1 Light Accent 1" w:uiPriority="46"/>
-    <w:lsdException w:name="List Table 2 Accent 1" w:uiPriority="47"/>
-    <w:lsdException w:name="List Table 3 Accent 1" w:uiPriority="48"/>
-    <w:lsdException w:name="List Table 4 Accent 1" w:uiPriority="49"/>
-    <w:lsdException w:name="List Table 5 Dark Accent 1" w:uiPriority="50"/>
-    <w:lsdException w:name="List Table 6 Colorful Accent 1" w:uiPriority="51"/>
-    <w:lsdException w:name="List Table 7 Colorful Accent 1" w:uiPriority="52"/>
-    <w:lsdException w:name="List Table 1 Light Accent 2" w:uiPriority="46"/>
-    <w:lsdException w:name="List Table 2 Accent 2" w:uiPriority="47"/>
-    <w:lsdException w:name="List Table 3 Accent 2" w:uiPriority="48"/>
-    <w:lsdException w:name="List Table 4 Accent 2" w:uiPriority="49"/>
-    <w:lsdException w:name="List Table 5 Dark Accent 2" w:uiPriority="50"/>
-    <w:lsdException w:name="List Table 6 Colorful Accent 2" w:uiPriority="51"/>
-    <w:lsdException w:name="List Table 7 Colorful Accent 2" w:uiPriority="52"/>
-    <w:lsdException w:name="List Table 1 Light Accent 3" w:uiPriority="46"/>
-    <w:lsdException w:name="List Table 2 Accent 3" w:uiPriority="47"/>
-    <w:lsdException w:name="List Table 3 Accent 3" w:uiPriority="48"/>
-    <w:lsdException w:name="List Table 4 Accent 3" w:uiPriority="49"/>
-    <w:lsdException w:name="List Table 5 Dark Accent 3" w:uiPriority="50"/>
-    <w:lsdException w:name="List Table 6 Colorful Accent 3" w:uiPriority="51"/>
-    <w:lsdException w:name="List Table 7 Colorful Accent 3" w:uiPriority="52"/>
-    <w:lsdException w:name="List Table 1 Light Accent 4" w:uiPriority="46"/>
-    <w:lsdException w:name="List Table 2 Accent 4" w:uiPriority="47"/>
-    <w:lsdException w:name="List Table 3 Accent 4" w:uiPriority="48"/>
-    <w:lsdException w:name="List Table 4 Accent 4" w:uiPriority="49"/>
-    <w:lsdException w:name="List Table 5 Dark Accent 4" w:uiPriority="50"/>
-    <w:lsdException w:name="List Table 6 Colorful Accent 4" w:uiPriority="51"/>
-    <w:lsdException w:name="List Table 7 Colorful Accent 4" w:uiPriority="52"/>
-    <w:lsdException w:name="List Table 1 Light Accent 5" w:uiPriority="46"/>
-    <w:lsdException w:name="List Table 2 Accent 5" w:uiPriority="47"/>
-    <w:lsdException w:name="List Table 3 Accent 5" w:uiPriority="48"/>
-    <w:lsdException w:name="List Table 4 Accent 5" w:uiPriority="49"/>
-    <w:lsdException w:name="List Table 5 Dark Accent 5" w:uiPriority="50"/>
-    <w:lsdException w:name="List Table 6 Colorful Accent 5" w:uiPriority="51"/>
-    <w:lsdException w:name="List Table 7 Colorful Accent 5" w:uiPriority="52"/>
-    <w:lsdException w:name="List Table 1 Light Accent 6" w:uiPriority="46"/>
-    <w:lsdException w:name="List Table 2 Accent 6" w:uiPriority="47"/>
-    <w:lsdException w:name="List Table 3 Accent 6" w:uiPriority="48"/>
-    <w:lsdException w:name="List Table 4 Accent 6" w:uiPriority="49"/>
-    <w:lsdException w:name="List Table 5 Dark Accent 6" w:uiPriority="50"/>
-    <w:lsdException w:name="List Table 6 Colorful Accent 6" w:uiPriority="51"/>
-    <w:lsdException w:name="List Table 7 Colorful Accent 6" w:uiPriority="52"/>
-    <w:lsdException w:name="Mention" w:semiHidden="1" w:unhideWhenUsed="1"/>
+  <w:latentStyles w:defLockedState="0" w:defUIPriority="99" w:defSemiHidden="1" w:defUnhideWhenUsed="1" w:defQFormat="0" w:count="267">
+    <w:lsdException w:name="Normal" w:semiHidden="0" w:uiPriority="0" w:unhideWhenUsed="0" w:qFormat="1"/>
+    <w:lsdException w:name="heading 1" w:semiHidden="0" w:uiPriority="9" w:unhideWhenUsed="0" w:qFormat="1"/>
+    <w:lsdException w:name="heading 2" w:uiPriority="9" w:qFormat="1"/>
+    <w:lsdException w:name="heading 3" w:uiPriority="9" w:qFormat="1"/>
+    <w:lsdException w:name="heading 4" w:uiPriority="9" w:qFormat="1"/>
+    <w:lsdException w:name="heading 5" w:uiPriority="9" w:qFormat="1"/>
+    <w:lsdException w:name="heading 6" w:uiPriority="9" w:qFormat="1"/>
+    <w:lsdException w:name="heading 7" w:uiPriority="9" w:qFormat="1"/>
+    <w:lsdException w:name="heading 8" w:uiPriority="9" w:qFormat="1"/>
+    <w:lsdException w:name="heading 9" w:uiPriority="9" w:qFormat="1"/>
+    <w:lsdException w:name="toc 1" w:uiPriority="39"/>
+    <w:lsdException w:name="toc 2" w:uiPriority="39"/>
+    <w:lsdException w:name="toc 3" w:uiPriority="39"/>
+    <w:lsdException w:name="toc 4" w:uiPriority="39"/>
+    <w:lsdException w:name="toc 5" w:uiPriority="39"/>
+    <w:lsdException w:name="toc 6" w:uiPriority="39"/>
+    <w:lsdException w:name="toc 7" w:uiPriority="39"/>
+    <w:lsdException w:name="toc 8" w:uiPriority="39"/>
+    <w:lsdException w:name="toc 9" w:uiPriority="39"/>
+    <w:lsdException w:name="caption" w:uiPriority="35" w:qFormat="1"/>
+    <w:lsdException w:name="Title" w:semiHidden="0" w:uiPriority="10" w:unhideWhenUsed="0" w:qFormat="1"/>
+    <w:lsdException w:name="Default Paragraph Font" w:uiPriority="1"/>
+    <w:lsdException w:name="Subtitle" w:semiHidden="0" w:uiPriority="11" w:unhideWhenUsed="0" w:qFormat="1"/>
+    <w:lsdException w:name="Strong" w:semiHidden="0" w:uiPriority="22" w:unhideWhenUsed="0" w:qFormat="1"/>
+    <w:lsdException w:name="Emphasis" w:semiHidden="0" w:uiPriority="20" w:unhideWhenUsed="0" w:qFormat="1"/>
+    <w:lsdException w:name="Table Grid" w:semiHidden="0" w:uiPriority="59" w:unhideWhenUsed="0"/>
+    <w:lsdException w:name="Placeholder Text" w:unhideWhenUsed="0"/>
+    <w:lsdException w:name="No Spacing" w:semiHidden="0" w:uiPriority="1" w:unhideWhenUsed="0" w:qFormat="1"/>
+    <w:lsdException w:name="Light Shading" w:semiHidden="0" w:uiPriority="60" w:unhideWhenUsed="0"/>
+    <w:lsdException w:name="Light List" w:semiHidden="0" w:uiPriority="61" w:unhideWhenUsed="0"/>
+    <w:lsdException w:name="Light Grid" w:semiHidden="0" w:uiPriority="62" w:unhideWhenUsed="0"/>
+    <w:lsdException w:name="Medium Shading 1" w:semiHidden="0" w:uiPriority="63" w:unhideWhenUsed="0"/>
+    <w:lsdException w:name="Medium Shading 2" w:semiHidden="0" w:uiPriority="64" w:unhideWhenUsed="0"/>
+    <w:lsdException w:name="Medium List 1" w:semiHidden="0" w:uiPriority="65" w:unhideWhenUsed="0"/>
+    <w:lsdException w:name="Medium List 2" w:semiHidden="0" w:uiPriority="66" w:unhideWhenUsed="0"/>
+    <w:lsdException w:name="Medium Grid 1" w:semiHidden="0" w:uiPriority="67" w:unhideWhenUsed="0"/>
+    <w:lsdException w:name="Medium Grid 2" w:semiHidden="0" w:uiPriority="68" w:unhideWhenUsed="0"/>
+    <w:lsdException w:name="Medium Grid 3" w:semiHidden="0" w:uiPriority="69" w:unhideWhenUsed="0"/>
+    <w:lsdException w:name="Dark List" w:semiHidden="0" w:uiPriority="70" w:unhideWhenUsed="0"/>
+    <w:lsdException w:name="Colorful Shading" w:semiHidden="0" w:uiPriority="71" w:unhideWhenUsed="0"/>
+    <w:lsdException w:name="Colorful List" w:semiHidden="0" w:uiPriority="72" w:unhideWhenUsed="0"/>
+    <w:lsdException w:name="Colorful Grid" w:semiHidden="0" w:uiPriority="73" w:unhideWhenUsed="0"/>
+    <w:lsdException w:name="Light Shading Accent 1" w:semiHidden="0" w:uiPriority="60" w:unhideWhenUsed="0"/>
+    <w:lsdException w:name="Light List Accent 1" w:semiHidden="0" w:uiPriority="61" w:unhideWhenUsed="0"/>
+    <w:lsdException w:name="Light Grid Accent 1" w:semiHidden="0" w:uiPriority="62" w:unhideWhenUsed="0"/>
+    <w:lsdException w:name="Medium Shading 1 Accent 1" w:semiHidden="0" w:uiPriority="63" w:unhideWhenUsed="0"/>
+    <w:lsdException w:name="Medium Shading 2 Accent 1" w:semiHidden="0" w:uiPriority="64" w:unhideWhenUsed="0"/>
+    <w:lsdException w:name="Medium List 1 Accent 1" w:semiHidden="0" w:uiPriority="65" w:unhideWhenUsed="0"/>
+    <w:lsdException w:name="Revision" w:unhideWhenUsed="0"/>
+    <w:lsdException w:name="List Paragraph" w:semiHidden="0" w:uiPriority="34" w:unhideWhenUsed="0" w:qFormat="1"/>
+    <w:lsdException w:name="Quote" w:semiHidden="0" w:uiPriority="29" w:unhideWhenUsed="0" w:qFormat="1"/>
+    <w:lsdException w:name="Intense Quote" w:semiHidden="0" w:uiPriority="30" w:unhideWhenUsed="0" w:qFormat="1"/>
+    <w:lsdException w:name="Medium List 2 Accent 1" w:semiHidden="0" w:uiPriority="66" w:unhideWhenUsed="0"/>
+    <w:lsdException w:name="Medium Grid 1 Accent 1" w:semiHidden="0" w:uiPriority="67" w:unhideWhenUsed="0"/>
+    <w:lsdException w:name="Medium Grid 2 Accent 1" w:semiHidden="0" w:uiPriority="68" w:unhideWhenUsed="0"/>
+    <w:lsdException w:name="Medium Grid 3 Accent 1" w:semiHidden="0" w:uiPriority="69" w:unhideWhenUsed="0"/>
+    <w:lsdException w:name="Dark List Accent 1" w:semiHidden="0" w:uiPriority="70" w:unhideWhenUsed="0"/>
+    <w:lsdException w:name="Colorful Shading Accent 1" w:semiHidden="0" w:uiPriority="71" w:unhideWhenUsed="0"/>
+    <w:lsdException w:name="Colorful List Accent 1" w:semiHidden="0" w:uiPriority="72" w:unhideWhenUsed="0"/>
+    <w:lsdException w:name="Colorful Grid Accent 1" w:semiHidden="0" w:uiPriority="73" w:unhideWhenUsed="0"/>
+    <w:lsdException w:name="Light Shading Accent 2" w:semiHidden="0" w:uiPriority="60" w:unhideWhenUsed="0"/>
+    <w:lsdException w:name="Light List Accent 2" w:semiHidden="0" w:uiPriority="61" w:unhideWhenUsed="0"/>
+    <w:lsdException w:name="Light Grid Accent 2" w:semiHidden="0" w:uiPriority="62" w:unhideWhenUsed="0"/>
+    <w:lsdException w:name="Medium Shading 1 Accent 2" w:semiHidden="0" w:uiPriority="63" w:unhideWhenUsed="0"/>
+    <w:lsdException w:name="Medium Shading 2 Accent 2" w:semiHidden="0" w:uiPriority="64" w:unhideWhenUsed="0"/>
+    <w:lsdException w:name="Medium List 1 Accent 2" w:semiHidden="0" w:uiPriority="65" w:unhideWhenUsed="0"/>
+    <w:lsdException w:name="Medium List 2 Accent 2" w:semiHidden="0" w:uiPriority="66" w:unhideWhenUsed="0"/>
+    <w:lsdException w:name="Medium Grid 1 Accent 2" w:semiHidden="0" w:uiPriority="67" w:unhideWhenUsed="0"/>
+    <w:lsdException w:name="Medium Grid 2 Accent 2" w:semiHidden="0" w:uiPriority="68" w:unhideWhenUsed="0"/>
+    <w:lsdException w:name="Medium Grid 3 Accent 2" w:semiHidden="0" w:uiPriority="69" w:unhideWhenUsed="0"/>
+    <w:lsdException w:name="Dark List Accent 2" w:semiHidden="0" w:uiPriority="70" w:unhideWhenUsed="0"/>
+    <w:lsdException w:name="Colorful Shading Accent 2" w:semiHidden="0" w:uiPriority="71" w:unhideWhenUsed="0"/>
+    <w:lsdException w:name="Colorful List Accent 2" w:semiHidden="0" w:uiPriority="72" w:unhideWhenUsed="0"/>
+    <w:lsdException w:name="Colorful Grid Accent 2" w:semiHidden="0" w:uiPriority="73" w:unhideWhenUsed="0"/>
+    <w:lsdException w:name="Light Shading Accent 3" w:semiHidden="0" w:uiPriority="60" w:unhideWhenUsed="0"/>
+    <w:lsdException w:name="Light List Accent 3" w:semiHidden="0" w:uiPriority="61" w:unhideWhenUsed="0"/>
+    <w:lsdException w:name="Light Grid Accent 3" w:semiHidden="0" w:uiPriority="62" w:unhideWhenUsed="0"/>
+    <w:lsdException w:name="Medium Shading 1 Accent 3" w:semiHidden="0" w:uiPriority="63" w:unhideWhenUsed="0"/>
+    <w:lsdException w:name="Medium Shading 2 Accent 3" w:semiHidden="0" w:uiPriority="64" w:unhideWhenUsed="0"/>
+    <w:lsdException w:name="Medium List 1 Accent 3" w:semiHidden="0" w:uiPriority="65" w:unhideWhenUsed="0"/>
+    <w:lsdException w:name="Medium List 2 Accent 3" w:semiHidden="0" w:uiPriority="66" w:unhideWhenUsed="0"/>
+    <w:lsdException w:name="Medium Grid 1 Accent 3" w:semiHidden="0" w:uiPriority="67" w:unhideWhenUsed="0"/>
+    <w:lsdException w:name="Medium Grid 2 Accent 3" w:semiHidden="0" w:uiPriority="68" w:unhideWhenUsed="0"/>
+    <w:lsdException w:name="Medium Grid 3 Accent 3" w:semiHidden="0" w:uiPriority="69" w:unhideWhenUsed="0"/>
+    <w:lsdException w:name="Dark List Accent 3" w:semiHidden="0" w:uiPriority="70" w:unhideWhenUsed="0"/>
+    <w:lsdException w:name="Colorful Shading Accent 3" w:semiHidden="0" w:uiPriority="71" w:unhideWhenUsed="0"/>
+    <w:lsdException w:name="Colorful List Accent 3" w:semiHidden="0" w:uiPriority="72" w:unhideWhenUsed="0"/>
+    <w:lsdException w:name="Colorful Grid Accent 3" w:semiHidden="0" w:uiPriority="73" w:unhideWhenUsed="0"/>
+    <w:lsdException w:name="Light Shading Accent 4" w:semiHidden="0" w:uiPriority="60" w:unhideWhenUsed="0"/>
+    <w:lsdException w:name="Light List Accent 4" w:semiHidden="0" w:uiPriority="61" w:unhideWhenUsed="0"/>
+    <w:lsdException w:name="Light Grid Accent 4" w:semiHidden="0" w:uiPriority="62" w:unhideWhenUsed="0"/>
+    <w:lsdException w:name="Medium Shading 1 Accent 4" w:semiHidden="0" w:uiPriority="63" w:unhideWhenUsed="0"/>
+    <w:lsdException w:name="Medium Shading 2 Accent 4" w:semiHidden="0" w:uiPriority="64" w:unhideWhenUsed="0"/>
+    <w:lsdException w:name="Medium List 1 Accent 4" w:semiHidden="0" w:uiPriority="65" w:unhideWhenUsed="0"/>
+    <w:lsdException w:name="Medium List 2 Accent 4" w:semiHidden="0" w:uiPriority="66" w:unhideWhenUsed="0"/>
+    <w:lsdException w:name="Medium Grid 1 Accent 4" w:semiHidden="0" w:uiPriority="67" w:unhideWhenUsed="0"/>
+    <w:lsdException w:name="Medium Grid 2 Accent 4" w:semiHidden="0" w:uiPriority="68" w:unhideWhenUsed="0"/>
+    <w:lsdException w:name="Medium Grid 3 Accent 4" w:semiHidden="0" w:uiPriority="69" w:unhideWhenUsed="0"/>
+    <w:lsdException w:name="Dark List Accent 4" w:semiHidden="0" w:uiPriority="70" w:unhideWhenUsed="0"/>
+    <w:lsdException w:name="Colorful Shading Accent 4" w:semiHidden="0" w:uiPriority="71" w:unhideWhenUsed="0"/>
+    <w:lsdException w:name="Colorful List Accent 4" w:semiHidden="0" w:uiPriority="72" w:unhideWhenUsed="0"/>
+    <w:lsdException w:name="Colorful Grid Accent 4" w:semiHidden="0" w:uiPriority="73" w:unhideWhenUsed="0"/>
+    <w:lsdException w:name="Light Shading Accent 5" w:semiHidden="0" w:uiPriority="60" w:unhideWhenUsed="0"/>
+    <w:lsdException w:name="Light List Accent 5" w:semiHidden="0" w:uiPriority="61" w:unhideWhenUsed="0"/>
+    <w:lsdException w:name="Light Grid Accent 5" w:semiHidden="0" w:uiPriority="62" w:unhideWhenUsed="0"/>
+    <w:lsdException w:name="Medium Shading 1 Accent 5" w:semiHidden="0" w:uiPriority="63" w:unhideWhenUsed="0"/>
+    <w:lsdException w:name="Medium Shading 2 Accent 5" w:semiHidden="0" w:uiPriority="64" w:unhideWhenUsed="0"/>
+    <w:lsdException w:name="Medium List 1 Accent 5" w:semiHidden="0" w:uiPriority="65" w:unhideWhenUsed="0"/>
+    <w:lsdException w:name="Medium List 2 Accent 5" w:semiHidden="0" w:uiPriority="66" w:unhideWhenUsed="0"/>
+    <w:lsdException w:name="Medium Grid 1 Accent 5" w:semiHidden="0" w:uiPriority="67" w:unhideWhenUsed="0"/>
+    <w:lsdException w:name="Medium Grid 2 Accent 5" w:semiHidden="0" w:uiPriority="68" w:unhideWhenUsed="0"/>
+    <w:lsdException w:name="Medium Grid 3 Accent 5" w:semiHidden="0" w:uiPriority="69" w:unhideWhenUsed="0"/>
+    <w:lsdException w:name="Dark List Accent 5" w:semiHidden="0" w:uiPriority="70" w:unhideWhenUsed="0"/>
+    <w:lsdException w:name="Colorful Shading Accent 5" w:semiHidden="0" w:uiPriority="71" w:unhideWhenUsed="0"/>
+    <w:lsdException w:name="Colorful List Accent 5" w:semiHidden="0" w:uiPriority="72" w:unhideWhenUsed="0"/>
+    <w:lsdException w:name="Colorful Grid Accent 5" w:semiHidden="0" w:uiPriority="73" w:unhideWhenUsed="0"/>
+    <w:lsdException w:name="Light Shading Accent 6" w:semiHidden="0" w:uiPriority="60" w:unhideWhenUsed="0"/>
+    <w:lsdException w:name="Light List Accent 6" w:semiHidden="0" w:uiPriority="61" w:unhideWhenUsed="0"/>
+    <w:lsdException w:name="Light Grid Accent 6" w:semiHidden="0" w:uiPriority="62" w:unhideWhenUsed="0"/>
+    <w:lsdException w:name="Medium Shading 1 Accent 6" w:semiHidden="0" w:uiPriority="63" w:unhideWhenUsed="0"/>
+    <w:lsdException w:name="Medium Shading 2 Accent 6" w:semiHidden="0" w:uiPriority="64" w:unhideWhenUsed="0"/>
+    <w:lsdException w:name="Medium List 1 Accent 6" w:semiHidden="0" w:uiPriority="65" w:unhideWhenUsed="0"/>
+    <w:lsdException w:name="Medium List 2 Accent 6" w:semiHidden="0" w:uiPriority="66" w:unhideWhenUsed="0"/>
+    <w:lsdException w:name="Medium Grid 1 Accent 6" w:semiHidden="0" w:uiPriority="67" w:unhideWhenUsed="0"/>
+    <w:lsdException w:name="Medium Grid 2 Accent 6" w:semiHidden="0" w:uiPriority="68" w:unhideWhenUsed="0"/>
+    <w:lsdException w:name="Medium Grid 3 Accent 6" w:semiHidden="0" w:uiPriority="69" w:unhideWhenUsed="0"/>
+    <w:lsdException w:name="Dark List Accent 6" w:semiHidden="0" w:uiPriority="70" w:unhideWhenUsed="0"/>
+    <w:lsdException w:name="Colorful Shading Accent 6" w:semiHidden="0" w:uiPriority="71" w:unhideWhenUsed="0"/>
+    <w:lsdException w:name="Colorful List Accent 6" w:semiHidden="0" w:uiPriority="72" w:unhideWhenUsed="0"/>
+    <w:lsdException w:name="Colorful Grid Accent 6" w:semiHidden="0" w:uiPriority="73" w:unhideWhenUsed="0"/>
+    <w:lsdException w:name="Subtle Emphasis" w:semiHidden="0" w:uiPriority="19" w:unhideWhenUsed="0" w:qFormat="1"/>
+    <w:lsdException w:name="Intense Emphasis" w:semiHidden="0" w:uiPriority="21" w:unhideWhenUsed="0" w:qFormat="1"/>
+    <w:lsdException w:name="Subtle Reference" w:semiHidden="0" w:uiPriority="31" w:unhideWhenUsed="0" w:qFormat="1"/>
+    <w:lsdException w:name="Intense Reference" w:semiHidden="0" w:uiPriority="32" w:unhideWhenUsed="0" w:qFormat="1"/>
+    <w:lsdException w:name="Book Title" w:semiHidden="0" w:uiPriority="33" w:unhideWhenUsed="0" w:qFormat="1"/>
+    <w:lsdException w:name="Bibliography" w:uiPriority="37"/>
+    <w:lsdException w:name="TOC Heading" w:uiPriority="39" w:qFormat="1"/>
   </w:latentStyles>
   <w:style w:type="paragraph" w:default="1" w:styleId="Normal">
     <w:name w:val="Normal"/>
@@ -1896,6 +2616,385 @@
       <w:sz w:val="72"/>
       <w:szCs w:val="56"/>
     </w:rPr>
+  </w:style>
+  <w:style w:type="table" w:styleId="TableGrid">
+    <w:name w:val="Table Grid"/>
+    <w:basedOn w:val="TableNormal"/>
+    <w:uiPriority w:val="59"/>
+    <w:rsid w:val="00CD4D8F"/>
+    <w:pPr>
+      <w:spacing w:after="0" w:line="240" w:lineRule="auto"/>
+    </w:pPr>
+    <w:tblPr>
+      <w:tblInd w:w="0" w:type="dxa"/>
+      <w:tblBorders>
+        <w:top w:val="single" w:sz="4" w:space="0" w:color="auto"/>
+        <w:left w:val="single" w:sz="4" w:space="0" w:color="auto"/>
+        <w:bottom w:val="single" w:sz="4" w:space="0" w:color="auto"/>
+        <w:right w:val="single" w:sz="4" w:space="0" w:color="auto"/>
+        <w:insideH w:val="single" w:sz="4" w:space="0" w:color="auto"/>
+        <w:insideV w:val="single" w:sz="4" w:space="0" w:color="auto"/>
+      </w:tblBorders>
+      <w:tblCellMar>
+        <w:top w:w="0" w:type="dxa"/>
+        <w:left w:w="108" w:type="dxa"/>
+        <w:bottom w:w="0" w:type="dxa"/>
+        <w:right w:w="108" w:type="dxa"/>
+      </w:tblCellMar>
+    </w:tblPr>
+  </w:style>
+</w:styles>
+</file>
+
+<file path=word/stylesWithEffects.xml><?xml version="1.0" encoding="utf-8"?>
+<w:styles xmlns:wpc="http://schemas.microsoft.com/office/word/2010/wordprocessingCanvas" xmlns:mc="http://schemas.openxmlformats.org/markup-compatibility/2006" xmlns:o="urn:schemas-microsoft-com:office:office" xmlns:r="http://schemas.openxmlformats.org/officeDocument/2006/relationships" xmlns:m="http://schemas.openxmlformats.org/officeDocument/2006/math" xmlns:v="urn:schemas-microsoft-com:vml" xmlns:wp14="http://schemas.microsoft.com/office/word/2010/wordprocessingDrawing" xmlns:wp="http://schemas.openxmlformats.org/drawingml/2006/wordprocessingDrawing" xmlns:w10="urn:schemas-microsoft-com:office:word" xmlns:w="http://schemas.openxmlformats.org/wordprocessingml/2006/main" xmlns:w14="http://schemas.microsoft.com/office/word/2010/wordml" xmlns:wpg="http://schemas.microsoft.com/office/word/2010/wordprocessingGroup" xmlns:wpi="http://schemas.microsoft.com/office/word/2010/wordprocessingInk" xmlns:wne="http://schemas.microsoft.com/office/word/2006/wordml" xmlns:wps="http://schemas.microsoft.com/office/word/2010/wordprocessingShape" mc:Ignorable="w14 wp14">
+  <w:docDefaults>
+    <w:rPrDefault>
+      <w:rPr>
+        <w:rFonts w:asciiTheme="minorHAnsi" w:eastAsiaTheme="minorHAnsi" w:hAnsiTheme="minorHAnsi" w:cstheme="minorBidi"/>
+        <w:sz w:val="22"/>
+        <w:szCs w:val="22"/>
+        <w:lang w:val="en-GB" w:eastAsia="en-US" w:bidi="ar-SA"/>
+      </w:rPr>
+    </w:rPrDefault>
+    <w:pPrDefault>
+      <w:pPr>
+        <w:spacing w:after="200" w:line="276" w:lineRule="auto"/>
+      </w:pPr>
+    </w:pPrDefault>
+  </w:docDefaults>
+  <w:latentStyles w:defLockedState="0" w:defUIPriority="99" w:defSemiHidden="1" w:defUnhideWhenUsed="1" w:defQFormat="0" w:count="267">
+    <w:lsdException w:name="Normal" w:semiHidden="0" w:uiPriority="0" w:unhideWhenUsed="0" w:qFormat="1"/>
+    <w:lsdException w:name="heading 1" w:semiHidden="0" w:uiPriority="9" w:unhideWhenUsed="0" w:qFormat="1"/>
+    <w:lsdException w:name="heading 2" w:uiPriority="9" w:qFormat="1"/>
+    <w:lsdException w:name="heading 3" w:uiPriority="9" w:qFormat="1"/>
+    <w:lsdException w:name="heading 4" w:uiPriority="9" w:qFormat="1"/>
+    <w:lsdException w:name="heading 5" w:uiPriority="9" w:qFormat="1"/>
+    <w:lsdException w:name="heading 6" w:uiPriority="9" w:qFormat="1"/>
+    <w:lsdException w:name="heading 7" w:uiPriority="9" w:qFormat="1"/>
+    <w:lsdException w:name="heading 8" w:uiPriority="9" w:qFormat="1"/>
+    <w:lsdException w:name="heading 9" w:uiPriority="9" w:qFormat="1"/>
+    <w:lsdException w:name="toc 1" w:uiPriority="39"/>
+    <w:lsdException w:name="toc 2" w:uiPriority="39"/>
+    <w:lsdException w:name="toc 3" w:uiPriority="39"/>
+    <w:lsdException w:name="toc 4" w:uiPriority="39"/>
+    <w:lsdException w:name="toc 5" w:uiPriority="39"/>
+    <w:lsdException w:name="toc 6" w:uiPriority="39"/>
+    <w:lsdException w:name="toc 7" w:uiPriority="39"/>
+    <w:lsdException w:name="toc 8" w:uiPriority="39"/>
+    <w:lsdException w:name="toc 9" w:uiPriority="39"/>
+    <w:lsdException w:name="caption" w:uiPriority="35" w:qFormat="1"/>
+    <w:lsdException w:name="Title" w:semiHidden="0" w:uiPriority="10" w:unhideWhenUsed="0" w:qFormat="1"/>
+    <w:lsdException w:name="Default Paragraph Font" w:uiPriority="1"/>
+    <w:lsdException w:name="Subtitle" w:semiHidden="0" w:uiPriority="11" w:unhideWhenUsed="0" w:qFormat="1"/>
+    <w:lsdException w:name="Strong" w:semiHidden="0" w:uiPriority="22" w:unhideWhenUsed="0" w:qFormat="1"/>
+    <w:lsdException w:name="Emphasis" w:semiHidden="0" w:uiPriority="20" w:unhideWhenUsed="0" w:qFormat="1"/>
+    <w:lsdException w:name="Table Grid" w:semiHidden="0" w:uiPriority="59" w:unhideWhenUsed="0"/>
+    <w:lsdException w:name="Placeholder Text" w:unhideWhenUsed="0"/>
+    <w:lsdException w:name="No Spacing" w:semiHidden="0" w:uiPriority="1" w:unhideWhenUsed="0" w:qFormat="1"/>
+    <w:lsdException w:name="Light Shading" w:semiHidden="0" w:uiPriority="60" w:unhideWhenUsed="0"/>
+    <w:lsdException w:name="Light List" w:semiHidden="0" w:uiPriority="61" w:unhideWhenUsed="0"/>
+    <w:lsdException w:name="Light Grid" w:semiHidden="0" w:uiPriority="62" w:unhideWhenUsed="0"/>
+    <w:lsdException w:name="Medium Shading 1" w:semiHidden="0" w:uiPriority="63" w:unhideWhenUsed="0"/>
+    <w:lsdException w:name="Medium Shading 2" w:semiHidden="0" w:uiPriority="64" w:unhideWhenUsed="0"/>
+    <w:lsdException w:name="Medium List 1" w:semiHidden="0" w:uiPriority="65" w:unhideWhenUsed="0"/>
+    <w:lsdException w:name="Medium List 2" w:semiHidden="0" w:uiPriority="66" w:unhideWhenUsed="0"/>
+    <w:lsdException w:name="Medium Grid 1" w:semiHidden="0" w:uiPriority="67" w:unhideWhenUsed="0"/>
+    <w:lsdException w:name="Medium Grid 2" w:semiHidden="0" w:uiPriority="68" w:unhideWhenUsed="0"/>
+    <w:lsdException w:name="Medium Grid 3" w:semiHidden="0" w:uiPriority="69" w:unhideWhenUsed="0"/>
+    <w:lsdException w:name="Dark List" w:semiHidden="0" w:uiPriority="70" w:unhideWhenUsed="0"/>
+    <w:lsdException w:name="Colorful Shading" w:semiHidden="0" w:uiPriority="71" w:unhideWhenUsed="0"/>
+    <w:lsdException w:name="Colorful List" w:semiHidden="0" w:uiPriority="72" w:unhideWhenUsed="0"/>
+    <w:lsdException w:name="Colorful Grid" w:semiHidden="0" w:uiPriority="73" w:unhideWhenUsed="0"/>
+    <w:lsdException w:name="Light Shading Accent 1" w:semiHidden="0" w:uiPriority="60" w:unhideWhenUsed="0"/>
+    <w:lsdException w:name="Light List Accent 1" w:semiHidden="0" w:uiPriority="61" w:unhideWhenUsed="0"/>
+    <w:lsdException w:name="Light Grid Accent 1" w:semiHidden="0" w:uiPriority="62" w:unhideWhenUsed="0"/>
+    <w:lsdException w:name="Medium Shading 1 Accent 1" w:semiHidden="0" w:uiPriority="63" w:unhideWhenUsed="0"/>
+    <w:lsdException w:name="Medium Shading 2 Accent 1" w:semiHidden="0" w:uiPriority="64" w:unhideWhenUsed="0"/>
+    <w:lsdException w:name="Medium List 1 Accent 1" w:semiHidden="0" w:uiPriority="65" w:unhideWhenUsed="0"/>
+    <w:lsdException w:name="Revision" w:unhideWhenUsed="0"/>
+    <w:lsdException w:name="List Paragraph" w:semiHidden="0" w:uiPriority="34" w:unhideWhenUsed="0" w:qFormat="1"/>
+    <w:lsdException w:name="Quote" w:semiHidden="0" w:uiPriority="29" w:unhideWhenUsed="0" w:qFormat="1"/>
+    <w:lsdException w:name="Intense Quote" w:semiHidden="0" w:uiPriority="30" w:unhideWhenUsed="0" w:qFormat="1"/>
+    <w:lsdException w:name="Medium List 2 Accent 1" w:semiHidden="0" w:uiPriority="66" w:unhideWhenUsed="0"/>
+    <w:lsdException w:name="Medium Grid 1 Accent 1" w:semiHidden="0" w:uiPriority="67" w:unhideWhenUsed="0"/>
+    <w:lsdException w:name="Medium Grid 2 Accent 1" w:semiHidden="0" w:uiPriority="68" w:unhideWhenUsed="0"/>
+    <w:lsdException w:name="Medium Grid 3 Accent 1" w:semiHidden="0" w:uiPriority="69" w:unhideWhenUsed="0"/>
+    <w:lsdException w:name="Dark List Accent 1" w:semiHidden="0" w:uiPriority="70" w:unhideWhenUsed="0"/>
+    <w:lsdException w:name="Colorful Shading Accent 1" w:semiHidden="0" w:uiPriority="71" w:unhideWhenUsed="0"/>
+    <w:lsdException w:name="Colorful List Accent 1" w:semiHidden="0" w:uiPriority="72" w:unhideWhenUsed="0"/>
+    <w:lsdException w:name="Colorful Grid Accent 1" w:semiHidden="0" w:uiPriority="73" w:unhideWhenUsed="0"/>
+    <w:lsdException w:name="Light Shading Accent 2" w:semiHidden="0" w:uiPriority="60" w:unhideWhenUsed="0"/>
+    <w:lsdException w:name="Light List Accent 2" w:semiHidden="0" w:uiPriority="61" w:unhideWhenUsed="0"/>
+    <w:lsdException w:name="Light Grid Accent 2" w:semiHidden="0" w:uiPriority="62" w:unhideWhenUsed="0"/>
+    <w:lsdException w:name="Medium Shading 1 Accent 2" w:semiHidden="0" w:uiPriority="63" w:unhideWhenUsed="0"/>
+    <w:lsdException w:name="Medium Shading 2 Accent 2" w:semiHidden="0" w:uiPriority="64" w:unhideWhenUsed="0"/>
+    <w:lsdException w:name="Medium List 1 Accent 2" w:semiHidden="0" w:uiPriority="65" w:unhideWhenUsed="0"/>
+    <w:lsdException w:name="Medium List 2 Accent 2" w:semiHidden="0" w:uiPriority="66" w:unhideWhenUsed="0"/>
+    <w:lsdException w:name="Medium Grid 1 Accent 2" w:semiHidden="0" w:uiPriority="67" w:unhideWhenUsed="0"/>
+    <w:lsdException w:name="Medium Grid 2 Accent 2" w:semiHidden="0" w:uiPriority="68" w:unhideWhenUsed="0"/>
+    <w:lsdException w:name="Medium Grid 3 Accent 2" w:semiHidden="0" w:uiPriority="69" w:unhideWhenUsed="0"/>
+    <w:lsdException w:name="Dark List Accent 2" w:semiHidden="0" w:uiPriority="70" w:unhideWhenUsed="0"/>
+    <w:lsdException w:name="Colorful Shading Accent 2" w:semiHidden="0" w:uiPriority="71" w:unhideWhenUsed="0"/>
+    <w:lsdException w:name="Colorful List Accent 2" w:semiHidden="0" w:uiPriority="72" w:unhideWhenUsed="0"/>
+    <w:lsdException w:name="Colorful Grid Accent 2" w:semiHidden="0" w:uiPriority="73" w:unhideWhenUsed="0"/>
+    <w:lsdException w:name="Light Shading Accent 3" w:semiHidden="0" w:uiPriority="60" w:unhideWhenUsed="0"/>
+    <w:lsdException w:name="Light List Accent 3" w:semiHidden="0" w:uiPriority="61" w:unhideWhenUsed="0"/>
+    <w:lsdException w:name="Light Grid Accent 3" w:semiHidden="0" w:uiPriority="62" w:unhideWhenUsed="0"/>
+    <w:lsdException w:name="Medium Shading 1 Accent 3" w:semiHidden="0" w:uiPriority="63" w:unhideWhenUsed="0"/>
+    <w:lsdException w:name="Medium Shading 2 Accent 3" w:semiHidden="0" w:uiPriority="64" w:unhideWhenUsed="0"/>
+    <w:lsdException w:name="Medium List 1 Accent 3" w:semiHidden="0" w:uiPriority="65" w:unhideWhenUsed="0"/>
+    <w:lsdException w:name="Medium List 2 Accent 3" w:semiHidden="0" w:uiPriority="66" w:unhideWhenUsed="0"/>
+    <w:lsdException w:name="Medium Grid 1 Accent 3" w:semiHidden="0" w:uiPriority="67" w:unhideWhenUsed="0"/>
+    <w:lsdException w:name="Medium Grid 2 Accent 3" w:semiHidden="0" w:uiPriority="68" w:unhideWhenUsed="0"/>
+    <w:lsdException w:name="Medium Grid 3 Accent 3" w:semiHidden="0" w:uiPriority="69" w:unhideWhenUsed="0"/>
+    <w:lsdException w:name="Dark List Accent 3" w:semiHidden="0" w:uiPriority="70" w:unhideWhenUsed="0"/>
+    <w:lsdException w:name="Colorful Shading Accent 3" w:semiHidden="0" w:uiPriority="71" w:unhideWhenUsed="0"/>
+    <w:lsdException w:name="Colorful List Accent 3" w:semiHidden="0" w:uiPriority="72" w:unhideWhenUsed="0"/>
+    <w:lsdException w:name="Colorful Grid Accent 3" w:semiHidden="0" w:uiPriority="73" w:unhideWhenUsed="0"/>
+    <w:lsdException w:name="Light Shading Accent 4" w:semiHidden="0" w:uiPriority="60" w:unhideWhenUsed="0"/>
+    <w:lsdException w:name="Light List Accent 4" w:semiHidden="0" w:uiPriority="61" w:unhideWhenUsed="0"/>
+    <w:lsdException w:name="Light Grid Accent 4" w:semiHidden="0" w:uiPriority="62" w:unhideWhenUsed="0"/>
+    <w:lsdException w:name="Medium Shading 1 Accent 4" w:semiHidden="0" w:uiPriority="63" w:unhideWhenUsed="0"/>
+    <w:lsdException w:name="Medium Shading 2 Accent 4" w:semiHidden="0" w:uiPriority="64" w:unhideWhenUsed="0"/>
+    <w:lsdException w:name="Medium List 1 Accent 4" w:semiHidden="0" w:uiPriority="65" w:unhideWhenUsed="0"/>
+    <w:lsdException w:name="Medium List 2 Accent 4" w:semiHidden="0" w:uiPriority="66" w:unhideWhenUsed="0"/>
+    <w:lsdException w:name="Medium Grid 1 Accent 4" w:semiHidden="0" w:uiPriority="67" w:unhideWhenUsed="0"/>
+    <w:lsdException w:name="Medium Grid 2 Accent 4" w:semiHidden="0" w:uiPriority="68" w:unhideWhenUsed="0"/>
+    <w:lsdException w:name="Medium Grid 3 Accent 4" w:semiHidden="0" w:uiPriority="69" w:unhideWhenUsed="0"/>
+    <w:lsdException w:name="Dark List Accent 4" w:semiHidden="0" w:uiPriority="70" w:unhideWhenUsed="0"/>
+    <w:lsdException w:name="Colorful Shading Accent 4" w:semiHidden="0" w:uiPriority="71" w:unhideWhenUsed="0"/>
+    <w:lsdException w:name="Colorful List Accent 4" w:semiHidden="0" w:uiPriority="72" w:unhideWhenUsed="0"/>
+    <w:lsdException w:name="Colorful Grid Accent 4" w:semiHidden="0" w:uiPriority="73" w:unhideWhenUsed="0"/>
+    <w:lsdException w:name="Light Shading Accent 5" w:semiHidden="0" w:uiPriority="60" w:unhideWhenUsed="0"/>
+    <w:lsdException w:name="Light List Accent 5" w:semiHidden="0" w:uiPriority="61" w:unhideWhenUsed="0"/>
+    <w:lsdException w:name="Light Grid Accent 5" w:semiHidden="0" w:uiPriority="62" w:unhideWhenUsed="0"/>
+    <w:lsdException w:name="Medium Shading 1 Accent 5" w:semiHidden="0" w:uiPriority="63" w:unhideWhenUsed="0"/>
+    <w:lsdException w:name="Medium Shading 2 Accent 5" w:semiHidden="0" w:uiPriority="64" w:unhideWhenUsed="0"/>
+    <w:lsdException w:name="Medium List 1 Accent 5" w:semiHidden="0" w:uiPriority="65" w:unhideWhenUsed="0"/>
+    <w:lsdException w:name="Medium List 2 Accent 5" w:semiHidden="0" w:uiPriority="66" w:unhideWhenUsed="0"/>
+    <w:lsdException w:name="Medium Grid 1 Accent 5" w:semiHidden="0" w:uiPriority="67" w:unhideWhenUsed="0"/>
+    <w:lsdException w:name="Medium Grid 2 Accent 5" w:semiHidden="0" w:uiPriority="68" w:unhideWhenUsed="0"/>
+    <w:lsdException w:name="Medium Grid 3 Accent 5" w:semiHidden="0" w:uiPriority="69" w:unhideWhenUsed="0"/>
+    <w:lsdException w:name="Dark List Accent 5" w:semiHidden="0" w:uiPriority="70" w:unhideWhenUsed="0"/>
+    <w:lsdException w:name="Colorful Shading Accent 5" w:semiHidden="0" w:uiPriority="71" w:unhideWhenUsed="0"/>
+    <w:lsdException w:name="Colorful List Accent 5" w:semiHidden="0" w:uiPriority="72" w:unhideWhenUsed="0"/>
+    <w:lsdException w:name="Colorful Grid Accent 5" w:semiHidden="0" w:uiPriority="73" w:unhideWhenUsed="0"/>
+    <w:lsdException w:name="Light Shading Accent 6" w:semiHidden="0" w:uiPriority="60" w:unhideWhenUsed="0"/>
+    <w:lsdException w:name="Light List Accent 6" w:semiHidden="0" w:uiPriority="61" w:unhideWhenUsed="0"/>
+    <w:lsdException w:name="Light Grid Accent 6" w:semiHidden="0" w:uiPriority="62" w:unhideWhenUsed="0"/>
+    <w:lsdException w:name="Medium Shading 1 Accent 6" w:semiHidden="0" w:uiPriority="63" w:unhideWhenUsed="0"/>
+    <w:lsdException w:name="Medium Shading 2 Accent 6" w:semiHidden="0" w:uiPriority="64" w:unhideWhenUsed="0"/>
+    <w:lsdException w:name="Medium List 1 Accent 6" w:semiHidden="0" w:uiPriority="65" w:unhideWhenUsed="0"/>
+    <w:lsdException w:name="Medium List 2 Accent 6" w:semiHidden="0" w:uiPriority="66" w:unhideWhenUsed="0"/>
+    <w:lsdException w:name="Medium Grid 1 Accent 6" w:semiHidden="0" w:uiPriority="67" w:unhideWhenUsed="0"/>
+    <w:lsdException w:name="Medium Grid 2 Accent 6" w:semiHidden="0" w:uiPriority="68" w:unhideWhenUsed="0"/>
+    <w:lsdException w:name="Medium Grid 3 Accent 6" w:semiHidden="0" w:uiPriority="69" w:unhideWhenUsed="0"/>
+    <w:lsdException w:name="Dark List Accent 6" w:semiHidden="0" w:uiPriority="70" w:unhideWhenUsed="0"/>
+    <w:lsdException w:name="Colorful Shading Accent 6" w:semiHidden="0" w:uiPriority="71" w:unhideWhenUsed="0"/>
+    <w:lsdException w:name="Colorful List Accent 6" w:semiHidden="0" w:uiPriority="72" w:unhideWhenUsed="0"/>
+    <w:lsdException w:name="Colorful Grid Accent 6" w:semiHidden="0" w:uiPriority="73" w:unhideWhenUsed="0"/>
+    <w:lsdException w:name="Subtle Emphasis" w:semiHidden="0" w:uiPriority="19" w:unhideWhenUsed="0" w:qFormat="1"/>
+    <w:lsdException w:name="Intense Emphasis" w:semiHidden="0" w:uiPriority="21" w:unhideWhenUsed="0" w:qFormat="1"/>
+    <w:lsdException w:name="Subtle Reference" w:semiHidden="0" w:uiPriority="31" w:unhideWhenUsed="0" w:qFormat="1"/>
+    <w:lsdException w:name="Intense Reference" w:semiHidden="0" w:uiPriority="32" w:unhideWhenUsed="0" w:qFormat="1"/>
+    <w:lsdException w:name="Book Title" w:semiHidden="0" w:uiPriority="33" w:unhideWhenUsed="0" w:qFormat="1"/>
+    <w:lsdException w:name="Bibliography" w:uiPriority="37"/>
+    <w:lsdException w:name="TOC Heading" w:uiPriority="39" w:qFormat="1"/>
+  </w:latentStyles>
+  <w:style w:type="paragraph" w:default="1" w:styleId="Normal">
+    <w:name w:val="Normal"/>
+    <w:qFormat/>
+    <w:rsid w:val="00C01FF2"/>
+    <w:pPr>
+      <w:jc w:val="both"/>
+    </w:pPr>
+    <w:rPr>
+      <w:rFonts w:ascii="Aller" w:hAnsi="Aller"/>
+      <w:color w:val="262626" w:themeColor="text1" w:themeTint="D9"/>
+    </w:rPr>
+  </w:style>
+  <w:style w:type="paragraph" w:styleId="Heading1">
+    <w:name w:val="heading 1"/>
+    <w:basedOn w:val="Normal"/>
+    <w:next w:val="Normal"/>
+    <w:link w:val="Heading1Char"/>
+    <w:uiPriority w:val="9"/>
+    <w:qFormat/>
+    <w:rsid w:val="00AE2D3A"/>
+    <w:pPr>
+      <w:keepNext/>
+      <w:keepLines/>
+      <w:spacing w:before="240" w:after="0"/>
+      <w:outlineLvl w:val="0"/>
+    </w:pPr>
+    <w:rPr>
+      <w:rFonts w:ascii="Belgrano" w:eastAsiaTheme="majorEastAsia" w:hAnsi="Belgrano" w:cstheme="majorBidi"/>
+      <w:b/>
+      <w:color w:val="4FB8FF"/>
+      <w:sz w:val="40"/>
+      <w:szCs w:val="32"/>
+    </w:rPr>
+  </w:style>
+  <w:style w:type="paragraph" w:styleId="Heading2">
+    <w:name w:val="heading 2"/>
+    <w:basedOn w:val="Normal"/>
+    <w:next w:val="Normal"/>
+    <w:link w:val="Heading2Char"/>
+    <w:uiPriority w:val="9"/>
+    <w:unhideWhenUsed/>
+    <w:qFormat/>
+    <w:rsid w:val="00AE2D3A"/>
+    <w:pPr>
+      <w:keepNext/>
+      <w:keepLines/>
+      <w:spacing w:before="40" w:after="0"/>
+      <w:outlineLvl w:val="1"/>
+    </w:pPr>
+    <w:rPr>
+      <w:rFonts w:ascii="Belgrano" w:eastAsiaTheme="majorEastAsia" w:hAnsi="Belgrano" w:cstheme="majorBidi"/>
+      <w:b/>
+      <w:color w:val="4FB8FF"/>
+      <w:sz w:val="26"/>
+      <w:szCs w:val="26"/>
+    </w:rPr>
+  </w:style>
+  <w:style w:type="character" w:default="1" w:styleId="DefaultParagraphFont">
+    <w:name w:val="Default Paragraph Font"/>
+    <w:uiPriority w:val="1"/>
+    <w:semiHidden/>
+    <w:unhideWhenUsed/>
+  </w:style>
+  <w:style w:type="table" w:default="1" w:styleId="TableNormal">
+    <w:name w:val="Normal Table"/>
+    <w:uiPriority w:val="99"/>
+    <w:semiHidden/>
+    <w:unhideWhenUsed/>
+    <w:tblPr>
+      <w:tblInd w:w="0" w:type="dxa"/>
+      <w:tblCellMar>
+        <w:top w:w="0" w:type="dxa"/>
+        <w:left w:w="108" w:type="dxa"/>
+        <w:bottom w:w="0" w:type="dxa"/>
+        <w:right w:w="108" w:type="dxa"/>
+      </w:tblCellMar>
+    </w:tblPr>
+  </w:style>
+  <w:style w:type="numbering" w:default="1" w:styleId="NoList">
+    <w:name w:val="No List"/>
+    <w:uiPriority w:val="99"/>
+    <w:semiHidden/>
+    <w:unhideWhenUsed/>
+  </w:style>
+  <w:style w:type="paragraph" w:styleId="ListParagraph">
+    <w:name w:val="List Paragraph"/>
+    <w:basedOn w:val="Normal"/>
+    <w:uiPriority w:val="34"/>
+    <w:qFormat/>
+    <w:rsid w:val="00025C5A"/>
+    <w:pPr>
+      <w:ind w:left="720"/>
+      <w:contextualSpacing/>
+    </w:pPr>
+  </w:style>
+  <w:style w:type="character" w:customStyle="1" w:styleId="Heading1Char">
+    <w:name w:val="Heading 1 Char"/>
+    <w:basedOn w:val="DefaultParagraphFont"/>
+    <w:link w:val="Heading1"/>
+    <w:uiPriority w:val="9"/>
+    <w:rsid w:val="00AE2D3A"/>
+    <w:rPr>
+      <w:rFonts w:ascii="Belgrano" w:eastAsiaTheme="majorEastAsia" w:hAnsi="Belgrano" w:cstheme="majorBidi"/>
+      <w:b/>
+      <w:color w:val="4FB8FF"/>
+      <w:sz w:val="40"/>
+      <w:szCs w:val="32"/>
+    </w:rPr>
+  </w:style>
+  <w:style w:type="character" w:customStyle="1" w:styleId="Heading2Char">
+    <w:name w:val="Heading 2 Char"/>
+    <w:basedOn w:val="DefaultParagraphFont"/>
+    <w:link w:val="Heading2"/>
+    <w:uiPriority w:val="9"/>
+    <w:rsid w:val="00AE2D3A"/>
+    <w:rPr>
+      <w:rFonts w:ascii="Belgrano" w:eastAsiaTheme="majorEastAsia" w:hAnsi="Belgrano" w:cstheme="majorBidi"/>
+      <w:b/>
+      <w:color w:val="4FB8FF"/>
+      <w:sz w:val="26"/>
+      <w:szCs w:val="26"/>
+    </w:rPr>
+  </w:style>
+  <w:style w:type="character" w:styleId="Hyperlink">
+    <w:name w:val="Hyperlink"/>
+    <w:basedOn w:val="DefaultParagraphFont"/>
+    <w:uiPriority w:val="99"/>
+    <w:unhideWhenUsed/>
+    <w:rsid w:val="00D84D6E"/>
+    <w:rPr>
+      <w:color w:val="0000FF" w:themeColor="hyperlink"/>
+      <w:u w:val="single"/>
+    </w:rPr>
+  </w:style>
+  <w:style w:type="paragraph" w:styleId="Title">
+    <w:name w:val="Title"/>
+    <w:basedOn w:val="Normal"/>
+    <w:next w:val="Normal"/>
+    <w:link w:val="TitleChar"/>
+    <w:uiPriority w:val="10"/>
+    <w:qFormat/>
+    <w:rsid w:val="00CD2F8F"/>
+    <w:pPr>
+      <w:spacing w:after="0" w:line="240" w:lineRule="auto"/>
+      <w:contextualSpacing/>
+    </w:pPr>
+    <w:rPr>
+      <w:rFonts w:ascii="Belgrano" w:eastAsiaTheme="majorEastAsia" w:hAnsi="Belgrano" w:cstheme="majorBidi"/>
+      <w:spacing w:val="-10"/>
+      <w:kern w:val="28"/>
+      <w:sz w:val="72"/>
+      <w:szCs w:val="56"/>
+    </w:rPr>
+  </w:style>
+  <w:style w:type="character" w:customStyle="1" w:styleId="TitleChar">
+    <w:name w:val="Title Char"/>
+    <w:basedOn w:val="DefaultParagraphFont"/>
+    <w:link w:val="Title"/>
+    <w:uiPriority w:val="10"/>
+    <w:rsid w:val="00CD2F8F"/>
+    <w:rPr>
+      <w:rFonts w:ascii="Belgrano" w:eastAsiaTheme="majorEastAsia" w:hAnsi="Belgrano" w:cstheme="majorBidi"/>
+      <w:spacing w:val="-10"/>
+      <w:kern w:val="28"/>
+      <w:sz w:val="72"/>
+      <w:szCs w:val="56"/>
+    </w:rPr>
+  </w:style>
+  <w:style w:type="table" w:styleId="TableGrid">
+    <w:name w:val="Table Grid"/>
+    <w:basedOn w:val="TableNormal"/>
+    <w:uiPriority w:val="59"/>
+    <w:rsid w:val="00CD4D8F"/>
+    <w:pPr>
+      <w:spacing w:after="0" w:line="240" w:lineRule="auto"/>
+    </w:pPr>
+    <w:tblPr>
+      <w:tblInd w:w="0" w:type="dxa"/>
+      <w:tblBorders>
+        <w:top w:val="single" w:sz="4" w:space="0" w:color="auto"/>
+        <w:left w:val="single" w:sz="4" w:space="0" w:color="auto"/>
+        <w:bottom w:val="single" w:sz="4" w:space="0" w:color="auto"/>
+        <w:right w:val="single" w:sz="4" w:space="0" w:color="auto"/>
+        <w:insideH w:val="single" w:sz="4" w:space="0" w:color="auto"/>
+        <w:insideV w:val="single" w:sz="4" w:space="0" w:color="auto"/>
+      </w:tblBorders>
+      <w:tblCellMar>
+        <w:top w:w="0" w:type="dxa"/>
+        <w:left w:w="108" w:type="dxa"/>
+        <w:bottom w:w="0" w:type="dxa"/>
+        <w:right w:w="108" w:type="dxa"/>
+      </w:tblCellMar>
+    </w:tblPr>
   </w:style>
 </w:styles>
 </file>
@@ -2190,7 +3289,7 @@
 </file>
 
 <file path=customXml/itemProps1.xml><?xml version="1.0" encoding="utf-8"?>
-<ds:datastoreItem xmlns:ds="http://schemas.openxmlformats.org/officeDocument/2006/customXml" ds:itemID="{49C25CB0-51EB-4CEC-9275-20D966304763}">
+<ds:datastoreItem xmlns:ds="http://schemas.openxmlformats.org/officeDocument/2006/customXml" ds:itemID="{6AF25E3A-3EEB-409E-A216-3729200DF8A3}">
   <ds:schemaRefs>
     <ds:schemaRef ds:uri="http://schemas.openxmlformats.org/officeDocument/2006/bibliography"/>
   </ds:schemaRefs>

</xml_diff>